<commit_message>
UPD: lab is done
</commit_message>
<xml_diff>
--- a/lab_02/docs/report.docx
+++ b/lab_02/docs/report.docx
@@ -1773,6 +1773,7 @@
       <w:r>
         <w:rPr>
           <w:color w:val="A9B7C6"/>
+          <w:lang w:val="en-US"/>
         </w:rPr>
         <w:br/>
       </w:r>
@@ -2026,18 +2027,6 @@
           <w:lang w:val="en-US" w:eastAsia="en-US"/>
         </w:rPr>
         <w:t>;</w:t>
-      </w:r>
-      <w:r>
-        <w:rPr>
-          <w:rFonts w:eastAsiaTheme="minorHAnsi"/>
-          <w:bCs/>
-          <w:color w:val="000000" w:themeColor="text1"/>
-          <w:sz w:val="28"/>
-          <w:szCs w:val="22"/>
-          <w:lang w:val="en-US" w:eastAsia="en-US"/>
-        </w:rPr>
-        <w:br/>
-        <w:t xml:space="preserve">    int key;</w:t>
       </w:r>
       <w:r>
         <w:rPr>
@@ -2823,7 +2812,6 @@
           <w:b w:val="0"/>
           <w:sz w:val="28"/>
         </w:rPr>
-        <w:lastRenderedPageBreak/>
         <w:t>Поля структуры:</w:t>
       </w:r>
     </w:p>
@@ -2846,6 +2834,7 @@
           <w:sz w:val="28"/>
           <w:lang w:val="en-US"/>
         </w:rPr>
+        <w:lastRenderedPageBreak/>
         <w:t xml:space="preserve">city </w:t>
       </w:r>
       <w:r>
@@ -4148,18 +4137,6 @@
           <w:lang w:val="en-US" w:eastAsia="en-US"/>
         </w:rPr>
         <w:br/>
-      </w:r>
-      <w:r>
-        <w:rPr>
-          <w:rFonts w:eastAsiaTheme="minorHAnsi"/>
-          <w:bCs/>
-          <w:color w:val="252525"/>
-          <w:sz w:val="28"/>
-          <w:szCs w:val="22"/>
-          <w:shd w:val="clear" w:color="auto" w:fill="FFFFFF"/>
-          <w:lang w:val="en-US" w:eastAsia="en-US"/>
-        </w:rPr>
-        <w:lastRenderedPageBreak/>
         <w:t xml:space="preserve">    char position[MAX_COMPANY_INFO_LNG];</w:t>
       </w:r>
       <w:r>
@@ -4216,6 +4193,7 @@
           <w:b w:val="0"/>
           <w:sz w:val="28"/>
         </w:rPr>
+        <w:lastRenderedPageBreak/>
         <w:t>Поля структуры:</w:t>
       </w:r>
     </w:p>
@@ -5856,195 +5834,920 @@
           </w:p>
         </w:tc>
       </w:tr>
+    </w:tbl>
+    <w:p>
+      <w:pPr>
+        <w:pStyle w:val="a9"/>
+        <w:rPr>
+          <w:sz w:val="28"/>
+        </w:rPr>
+      </w:pPr>
+    </w:p>
+    <w:p>
+      <w:pPr>
+        <w:spacing w:after="0" w:line="240" w:lineRule="auto"/>
+        <w:rPr>
+          <w:rFonts w:ascii="Times New Roman" w:hAnsi="Times New Roman" w:cs="Times New Roman"/>
+          <w:b/>
+          <w:bCs/>
+          <w:color w:val="252525"/>
+          <w:sz w:val="36"/>
+          <w:shd w:val="clear" w:color="auto" w:fill="FFFFFF"/>
+        </w:rPr>
+      </w:pPr>
+      <w:r>
+        <w:br w:type="page"/>
+      </w:r>
+    </w:p>
+    <w:p>
+      <w:pPr>
+        <w:pStyle w:val="a9"/>
+        <w:numPr>
+          <w:ilvl w:val="0"/>
+          <w:numId w:val="3"/>
+        </w:numPr>
+      </w:pPr>
+      <w:r>
+        <w:lastRenderedPageBreak/>
+        <w:t>Оценка эффективности</w:t>
+      </w:r>
+    </w:p>
+    <w:p>
+      <w:pPr>
+        <w:pStyle w:val="a9"/>
+        <w:ind w:left="720"/>
+        <w:jc w:val="both"/>
+        <w:rPr>
+          <w:b w:val="0"/>
+          <w:bCs w:val="0"/>
+          <w:sz w:val="24"/>
+          <w:szCs w:val="18"/>
+        </w:rPr>
+      </w:pPr>
+      <w:r>
+        <w:rPr>
+          <w:b w:val="0"/>
+          <w:bCs w:val="0"/>
+          <w:sz w:val="24"/>
+          <w:szCs w:val="18"/>
+        </w:rPr>
+        <w:t xml:space="preserve">При сортировке массива с массивом ключей </w:t>
+      </w:r>
+      <w:r>
+        <w:rPr>
+          <w:b w:val="0"/>
+          <w:bCs w:val="0"/>
+          <w:sz w:val="24"/>
+          <w:szCs w:val="18"/>
+        </w:rPr>
+        <w:t xml:space="preserve">требуется дополнительная память в размере </w:t>
+      </w:r>
+      <w:proofErr w:type="spellStart"/>
+      <w:r>
+        <w:rPr>
+          <w:b w:val="0"/>
+          <w:bCs w:val="0"/>
+          <w:sz w:val="24"/>
+          <w:szCs w:val="18"/>
+          <w:lang w:val="en-US"/>
+        </w:rPr>
+        <w:t>sizeof</w:t>
+      </w:r>
+      <w:proofErr w:type="spellEnd"/>
+      <w:r>
+        <w:rPr>
+          <w:b w:val="0"/>
+          <w:bCs w:val="0"/>
+          <w:sz w:val="24"/>
+          <w:szCs w:val="18"/>
+        </w:rPr>
+        <w:t>(</w:t>
+      </w:r>
+      <w:r>
+        <w:rPr>
+          <w:b w:val="0"/>
+          <w:bCs w:val="0"/>
+          <w:sz w:val="24"/>
+          <w:szCs w:val="18"/>
+          <w:lang w:val="en-US"/>
+        </w:rPr>
+        <w:t>int</w:t>
+      </w:r>
+      <w:r>
+        <w:rPr>
+          <w:b w:val="0"/>
+          <w:bCs w:val="0"/>
+          <w:sz w:val="24"/>
+          <w:szCs w:val="18"/>
+        </w:rPr>
+        <w:t xml:space="preserve">) * </w:t>
+      </w:r>
+      <w:proofErr w:type="spellStart"/>
+      <w:r>
+        <w:rPr>
+          <w:b w:val="0"/>
+          <w:bCs w:val="0"/>
+          <w:sz w:val="24"/>
+          <w:szCs w:val="18"/>
+          <w:lang w:val="en-US"/>
+        </w:rPr>
+        <w:t>sz</w:t>
+      </w:r>
+      <w:proofErr w:type="spellEnd"/>
+      <w:r>
+        <w:rPr>
+          <w:b w:val="0"/>
+          <w:bCs w:val="0"/>
+          <w:sz w:val="24"/>
+          <w:szCs w:val="18"/>
+        </w:rPr>
+        <w:t xml:space="preserve">, где </w:t>
+      </w:r>
+      <w:proofErr w:type="spellStart"/>
+      <w:r>
+        <w:rPr>
+          <w:b w:val="0"/>
+          <w:bCs w:val="0"/>
+          <w:sz w:val="24"/>
+          <w:szCs w:val="18"/>
+          <w:lang w:val="en-US"/>
+        </w:rPr>
+        <w:t>sz</w:t>
+      </w:r>
+      <w:proofErr w:type="spellEnd"/>
+      <w:r>
+        <w:rPr>
+          <w:b w:val="0"/>
+          <w:bCs w:val="0"/>
+          <w:sz w:val="24"/>
+          <w:szCs w:val="18"/>
+        </w:rPr>
+        <w:t xml:space="preserve"> </w:t>
+      </w:r>
+      <w:r>
+        <w:rPr>
+          <w:b w:val="0"/>
+          <w:bCs w:val="0"/>
+          <w:sz w:val="24"/>
+          <w:szCs w:val="18"/>
+        </w:rPr>
+        <w:t>–</w:t>
+      </w:r>
+      <w:r>
+        <w:rPr>
+          <w:b w:val="0"/>
+          <w:bCs w:val="0"/>
+          <w:sz w:val="24"/>
+          <w:szCs w:val="18"/>
+        </w:rPr>
+        <w:t xml:space="preserve"> </w:t>
+      </w:r>
+      <w:r>
+        <w:rPr>
+          <w:b w:val="0"/>
+          <w:bCs w:val="0"/>
+          <w:sz w:val="24"/>
+          <w:szCs w:val="18"/>
+        </w:rPr>
+        <w:t>размер массива. Однако выигрыш по времени является существенным и увеличивается с увеличением размера сортируемой структуры. Таким образом сортировка по ключам может помочь оптимизировать работу с памятью.</w:t>
+      </w:r>
+    </w:p>
+    <w:tbl>
+      <w:tblPr>
+        <w:tblStyle w:val="ab"/>
+        <w:tblW w:w="0" w:type="auto"/>
+        <w:tblInd w:w="720" w:type="dxa"/>
+        <w:tblLook w:val="04A0" w:firstRow="1" w:lastRow="0" w:firstColumn="1" w:lastColumn="0" w:noHBand="0" w:noVBand="1"/>
+      </w:tblPr>
+      <w:tblGrid>
+        <w:gridCol w:w="1260"/>
+        <w:gridCol w:w="1559"/>
+        <w:gridCol w:w="1701"/>
+        <w:gridCol w:w="1985"/>
+        <w:gridCol w:w="2120"/>
+      </w:tblGrid>
       <w:tr>
         <w:tc>
           <w:tcPr>
-            <w:tcW w:w="244" w:type="pct"/>
+            <w:tcW w:w="1260" w:type="dxa"/>
           </w:tcPr>
           <w:p>
             <w:pPr>
               <w:pStyle w:val="a9"/>
-              <w:jc w:val="center"/>
-              <w:rPr>
-                <w:b w:val="0"/>
-                <w:sz w:val="24"/>
-                <w:szCs w:val="24"/>
+              <w:rPr>
+                <w:b w:val="0"/>
+                <w:bCs w:val="0"/>
+                <w:sz w:val="24"/>
+                <w:szCs w:val="18"/>
+                <w:lang w:val="en-US"/>
               </w:rPr>
             </w:pPr>
+            <w:r>
+              <w:rPr>
+                <w:b w:val="0"/>
+                <w:bCs w:val="0"/>
+                <w:sz w:val="24"/>
+                <w:szCs w:val="18"/>
+                <w:lang w:val="en-US"/>
+              </w:rPr>
+              <w:t>COUNT</w:t>
+            </w:r>
           </w:p>
         </w:tc>
         <w:tc>
           <w:tcPr>
-            <w:tcW w:w="1021" w:type="pct"/>
+            <w:tcW w:w="1559" w:type="dxa"/>
           </w:tcPr>
           <w:p>
             <w:pPr>
               <w:pStyle w:val="a9"/>
               <w:rPr>
                 <w:b w:val="0"/>
-                <w:sz w:val="24"/>
-                <w:szCs w:val="24"/>
+                <w:bCs w:val="0"/>
+                <w:sz w:val="24"/>
+                <w:szCs w:val="18"/>
               </w:rPr>
             </w:pPr>
+            <w:r>
+              <w:rPr>
+                <w:b w:val="0"/>
+                <w:bCs w:val="0"/>
+                <w:sz w:val="24"/>
+                <w:szCs w:val="18"/>
+                <w:lang w:val="en-US"/>
+              </w:rPr>
+              <w:t>QSORT,</w:t>
+            </w:r>
+            <w:r>
+              <w:rPr>
+                <w:b w:val="0"/>
+                <w:bCs w:val="0"/>
+                <w:sz w:val="24"/>
+                <w:szCs w:val="18"/>
+              </w:rPr>
+              <w:t xml:space="preserve"> </w:t>
+            </w:r>
+            <w:proofErr w:type="spellStart"/>
+            <w:r>
+              <w:rPr>
+                <w:b w:val="0"/>
+                <w:bCs w:val="0"/>
+                <w:sz w:val="24"/>
+                <w:szCs w:val="18"/>
+              </w:rPr>
+              <w:t>мс</w:t>
+            </w:r>
+            <w:proofErr w:type="spellEnd"/>
           </w:p>
         </w:tc>
         <w:tc>
           <w:tcPr>
-            <w:tcW w:w="1764" w:type="pct"/>
+            <w:tcW w:w="1701" w:type="dxa"/>
           </w:tcPr>
           <w:p>
             <w:pPr>
               <w:pStyle w:val="a9"/>
               <w:rPr>
                 <w:b w:val="0"/>
-                <w:sz w:val="24"/>
-                <w:szCs w:val="24"/>
+                <w:bCs w:val="0"/>
+                <w:sz w:val="24"/>
+                <w:szCs w:val="18"/>
               </w:rPr>
             </w:pPr>
+            <w:r>
+              <w:rPr>
+                <w:b w:val="0"/>
+                <w:bCs w:val="0"/>
+                <w:sz w:val="24"/>
+                <w:szCs w:val="18"/>
+                <w:lang w:val="en-US"/>
+              </w:rPr>
+              <w:t>BUBBLE</w:t>
+            </w:r>
+            <w:r>
+              <w:rPr>
+                <w:b w:val="0"/>
+                <w:bCs w:val="0"/>
+                <w:sz w:val="24"/>
+                <w:szCs w:val="18"/>
+              </w:rPr>
+              <w:t xml:space="preserve">, </w:t>
+            </w:r>
+            <w:proofErr w:type="spellStart"/>
+            <w:r>
+              <w:rPr>
+                <w:b w:val="0"/>
+                <w:bCs w:val="0"/>
+                <w:sz w:val="24"/>
+                <w:szCs w:val="18"/>
+              </w:rPr>
+              <w:t>мс</w:t>
+            </w:r>
+            <w:proofErr w:type="spellEnd"/>
           </w:p>
         </w:tc>
         <w:tc>
           <w:tcPr>
-            <w:tcW w:w="1971" w:type="pct"/>
+            <w:tcW w:w="1985" w:type="dxa"/>
           </w:tcPr>
           <w:p>
             <w:pPr>
               <w:pStyle w:val="a9"/>
               <w:rPr>
                 <w:b w:val="0"/>
-                <w:sz w:val="24"/>
-                <w:szCs w:val="24"/>
+                <w:bCs w:val="0"/>
+                <w:sz w:val="24"/>
+                <w:szCs w:val="18"/>
+              </w:rPr>
+            </w:pPr>
+            <w:r>
+              <w:rPr>
+                <w:b w:val="0"/>
+                <w:bCs w:val="0"/>
+                <w:sz w:val="24"/>
+                <w:szCs w:val="18"/>
                 <w:lang w:val="en-US"/>
               </w:rPr>
+              <w:t>QSORT KEY,</w:t>
+            </w:r>
+            <w:r>
+              <w:rPr>
+                <w:b w:val="0"/>
+                <w:bCs w:val="0"/>
+                <w:sz w:val="24"/>
+                <w:szCs w:val="18"/>
+              </w:rPr>
+              <w:t xml:space="preserve"> </w:t>
+            </w:r>
+            <w:proofErr w:type="spellStart"/>
+            <w:r>
+              <w:rPr>
+                <w:b w:val="0"/>
+                <w:bCs w:val="0"/>
+                <w:sz w:val="24"/>
+                <w:szCs w:val="18"/>
+              </w:rPr>
+              <w:t>мс</w:t>
+            </w:r>
+            <w:proofErr w:type="spellEnd"/>
+          </w:p>
+        </w:tc>
+        <w:tc>
+          <w:tcPr>
+            <w:tcW w:w="2120" w:type="dxa"/>
+          </w:tcPr>
+          <w:p>
+            <w:pPr>
+              <w:pStyle w:val="a9"/>
+              <w:rPr>
+                <w:b w:val="0"/>
+                <w:bCs w:val="0"/>
+                <w:sz w:val="24"/>
+                <w:szCs w:val="18"/>
+              </w:rPr>
             </w:pPr>
+            <w:r>
+              <w:rPr>
+                <w:b w:val="0"/>
+                <w:bCs w:val="0"/>
+                <w:sz w:val="24"/>
+                <w:szCs w:val="18"/>
+                <w:lang w:val="en-US"/>
+              </w:rPr>
+              <w:t>BUBBLE KEY</w:t>
+            </w:r>
+            <w:r>
+              <w:rPr>
+                <w:b w:val="0"/>
+                <w:bCs w:val="0"/>
+                <w:sz w:val="24"/>
+                <w:szCs w:val="18"/>
+              </w:rPr>
+              <w:t xml:space="preserve">, </w:t>
+            </w:r>
+            <w:proofErr w:type="spellStart"/>
+            <w:r>
+              <w:rPr>
+                <w:b w:val="0"/>
+                <w:bCs w:val="0"/>
+                <w:sz w:val="24"/>
+                <w:szCs w:val="18"/>
+              </w:rPr>
+              <w:t>мс</w:t>
+            </w:r>
+            <w:proofErr w:type="spellEnd"/>
           </w:p>
         </w:tc>
       </w:tr>
       <w:tr>
         <w:tc>
           <w:tcPr>
-            <w:tcW w:w="244" w:type="pct"/>
+            <w:tcW w:w="1260" w:type="dxa"/>
           </w:tcPr>
           <w:p>
             <w:pPr>
               <w:pStyle w:val="a9"/>
-              <w:jc w:val="center"/>
-              <w:rPr>
-                <w:b w:val="0"/>
-                <w:sz w:val="24"/>
-                <w:szCs w:val="24"/>
+              <w:rPr>
+                <w:b w:val="0"/>
+                <w:bCs w:val="0"/>
+                <w:sz w:val="24"/>
+                <w:szCs w:val="18"/>
               </w:rPr>
             </w:pPr>
+            <w:r>
+              <w:rPr>
+                <w:b w:val="0"/>
+                <w:bCs w:val="0"/>
+                <w:sz w:val="24"/>
+                <w:szCs w:val="18"/>
+              </w:rPr>
+              <w:t>45</w:t>
+            </w:r>
           </w:p>
         </w:tc>
         <w:tc>
           <w:tcPr>
-            <w:tcW w:w="1021" w:type="pct"/>
+            <w:tcW w:w="1559" w:type="dxa"/>
           </w:tcPr>
           <w:p>
             <w:pPr>
               <w:pStyle w:val="a9"/>
               <w:rPr>
                 <w:b w:val="0"/>
-                <w:sz w:val="24"/>
-                <w:szCs w:val="24"/>
+                <w:bCs w:val="0"/>
+                <w:sz w:val="24"/>
+                <w:szCs w:val="18"/>
               </w:rPr>
             </w:pPr>
+            <w:r>
+              <w:rPr>
+                <w:b w:val="0"/>
+                <w:bCs w:val="0"/>
+                <w:sz w:val="24"/>
+                <w:szCs w:val="18"/>
+              </w:rPr>
+              <w:t>16.8</w:t>
+            </w:r>
           </w:p>
         </w:tc>
         <w:tc>
           <w:tcPr>
-            <w:tcW w:w="1764" w:type="pct"/>
+            <w:tcW w:w="1701" w:type="dxa"/>
           </w:tcPr>
           <w:p>
             <w:pPr>
               <w:pStyle w:val="a9"/>
               <w:rPr>
                 <w:b w:val="0"/>
-                <w:sz w:val="24"/>
-                <w:szCs w:val="24"/>
+                <w:bCs w:val="0"/>
+                <w:sz w:val="24"/>
+                <w:szCs w:val="18"/>
               </w:rPr>
             </w:pPr>
+            <w:r>
+              <w:rPr>
+                <w:b w:val="0"/>
+                <w:bCs w:val="0"/>
+                <w:sz w:val="24"/>
+                <w:szCs w:val="18"/>
+              </w:rPr>
+              <w:t>31</w:t>
+            </w:r>
           </w:p>
         </w:tc>
         <w:tc>
           <w:tcPr>
-            <w:tcW w:w="1971" w:type="pct"/>
+            <w:tcW w:w="1985" w:type="dxa"/>
           </w:tcPr>
           <w:p>
             <w:pPr>
               <w:pStyle w:val="a9"/>
               <w:rPr>
                 <w:b w:val="0"/>
-                <w:sz w:val="24"/>
-                <w:szCs w:val="24"/>
-                <w:lang w:val="en-US"/>
+                <w:bCs w:val="0"/>
+                <w:sz w:val="24"/>
+                <w:szCs w:val="18"/>
               </w:rPr>
             </w:pPr>
+            <w:r>
+              <w:rPr>
+                <w:b w:val="0"/>
+                <w:bCs w:val="0"/>
+                <w:sz w:val="24"/>
+                <w:szCs w:val="18"/>
+              </w:rPr>
+              <w:t>3.3</w:t>
+            </w:r>
+          </w:p>
+        </w:tc>
+        <w:tc>
+          <w:tcPr>
+            <w:tcW w:w="2120" w:type="dxa"/>
+          </w:tcPr>
+          <w:p>
+            <w:pPr>
+              <w:pStyle w:val="a9"/>
+              <w:rPr>
+                <w:b w:val="0"/>
+                <w:bCs w:val="0"/>
+                <w:sz w:val="24"/>
+                <w:szCs w:val="18"/>
+              </w:rPr>
+            </w:pPr>
+            <w:r>
+              <w:rPr>
+                <w:b w:val="0"/>
+                <w:bCs w:val="0"/>
+                <w:sz w:val="24"/>
+                <w:szCs w:val="18"/>
+              </w:rPr>
+              <w:t>37</w:t>
+            </w:r>
           </w:p>
         </w:tc>
       </w:tr>
       <w:tr>
         <w:tc>
           <w:tcPr>
-            <w:tcW w:w="244" w:type="pct"/>
+            <w:tcW w:w="1260" w:type="dxa"/>
           </w:tcPr>
           <w:p>
             <w:pPr>
               <w:pStyle w:val="a9"/>
-              <w:jc w:val="center"/>
-              <w:rPr>
-                <w:b w:val="0"/>
-                <w:sz w:val="24"/>
-                <w:szCs w:val="24"/>
+              <w:rPr>
+                <w:b w:val="0"/>
+                <w:bCs w:val="0"/>
+                <w:sz w:val="24"/>
+                <w:szCs w:val="18"/>
               </w:rPr>
             </w:pPr>
+            <w:r>
+              <w:rPr>
+                <w:b w:val="0"/>
+                <w:bCs w:val="0"/>
+                <w:sz w:val="24"/>
+                <w:szCs w:val="18"/>
+              </w:rPr>
+              <w:t>100</w:t>
+            </w:r>
           </w:p>
         </w:tc>
         <w:tc>
           <w:tcPr>
-            <w:tcW w:w="1021" w:type="pct"/>
+            <w:tcW w:w="1559" w:type="dxa"/>
           </w:tcPr>
           <w:p>
             <w:pPr>
               <w:pStyle w:val="a9"/>
               <w:rPr>
                 <w:b w:val="0"/>
-                <w:sz w:val="24"/>
-                <w:szCs w:val="24"/>
+                <w:bCs w:val="0"/>
+                <w:sz w:val="24"/>
+                <w:szCs w:val="18"/>
               </w:rPr>
             </w:pPr>
+            <w:r>
+              <w:rPr>
+                <w:b w:val="0"/>
+                <w:bCs w:val="0"/>
+                <w:sz w:val="24"/>
+                <w:szCs w:val="18"/>
+              </w:rPr>
+              <w:t>69.6</w:t>
+            </w:r>
           </w:p>
         </w:tc>
         <w:tc>
           <w:tcPr>
-            <w:tcW w:w="1764" w:type="pct"/>
+            <w:tcW w:w="1701" w:type="dxa"/>
           </w:tcPr>
           <w:p>
             <w:pPr>
               <w:pStyle w:val="a9"/>
               <w:rPr>
                 <w:b w:val="0"/>
-                <w:sz w:val="24"/>
-                <w:szCs w:val="24"/>
+                <w:bCs w:val="0"/>
+                <w:sz w:val="24"/>
+                <w:szCs w:val="18"/>
               </w:rPr>
             </w:pPr>
+            <w:r>
+              <w:rPr>
+                <w:b w:val="0"/>
+                <w:bCs w:val="0"/>
+                <w:sz w:val="24"/>
+                <w:szCs w:val="18"/>
+              </w:rPr>
+              <w:t>157</w:t>
+            </w:r>
           </w:p>
         </w:tc>
         <w:tc>
           <w:tcPr>
-            <w:tcW w:w="1971" w:type="pct"/>
+            <w:tcW w:w="1985" w:type="dxa"/>
           </w:tcPr>
           <w:p>
             <w:pPr>
               <w:pStyle w:val="a9"/>
               <w:rPr>
                 <w:b w:val="0"/>
-                <w:sz w:val="24"/>
-                <w:szCs w:val="24"/>
+                <w:bCs w:val="0"/>
+                <w:sz w:val="24"/>
+                <w:szCs w:val="18"/>
+              </w:rPr>
+            </w:pPr>
+            <w:r>
+              <w:rPr>
+                <w:b w:val="0"/>
+                <w:bCs w:val="0"/>
+                <w:sz w:val="24"/>
+                <w:szCs w:val="18"/>
+              </w:rPr>
+              <w:t>6.3</w:t>
+            </w:r>
+          </w:p>
+        </w:tc>
+        <w:tc>
+          <w:tcPr>
+            <w:tcW w:w="2120" w:type="dxa"/>
+          </w:tcPr>
+          <w:p>
+            <w:pPr>
+              <w:pStyle w:val="a9"/>
+              <w:rPr>
+                <w:b w:val="0"/>
+                <w:bCs w:val="0"/>
+                <w:sz w:val="24"/>
+                <w:szCs w:val="18"/>
+              </w:rPr>
+            </w:pPr>
+            <w:r>
+              <w:rPr>
+                <w:b w:val="0"/>
+                <w:bCs w:val="0"/>
+                <w:sz w:val="24"/>
+                <w:szCs w:val="18"/>
+              </w:rPr>
+              <w:t>150</w:t>
+            </w:r>
+          </w:p>
+        </w:tc>
+      </w:tr>
+      <w:tr>
+        <w:tc>
+          <w:tcPr>
+            <w:tcW w:w="1260" w:type="dxa"/>
+          </w:tcPr>
+          <w:p>
+            <w:pPr>
+              <w:pStyle w:val="a9"/>
+              <w:rPr>
+                <w:b w:val="0"/>
+                <w:bCs w:val="0"/>
+                <w:sz w:val="24"/>
+                <w:szCs w:val="18"/>
+              </w:rPr>
+            </w:pPr>
+            <w:r>
+              <w:rPr>
+                <w:b w:val="0"/>
+                <w:bCs w:val="0"/>
+                <w:sz w:val="24"/>
+                <w:szCs w:val="18"/>
+              </w:rPr>
+              <w:t>500</w:t>
+            </w:r>
+          </w:p>
+        </w:tc>
+        <w:tc>
+          <w:tcPr>
+            <w:tcW w:w="1559" w:type="dxa"/>
+          </w:tcPr>
+          <w:p>
+            <w:pPr>
+              <w:pStyle w:val="a9"/>
+              <w:rPr>
+                <w:b w:val="0"/>
+                <w:bCs w:val="0"/>
+                <w:sz w:val="24"/>
+                <w:szCs w:val="18"/>
+              </w:rPr>
+            </w:pPr>
+            <w:r>
+              <w:rPr>
+                <w:b w:val="0"/>
+                <w:bCs w:val="0"/>
+                <w:sz w:val="24"/>
+                <w:szCs w:val="18"/>
+              </w:rPr>
+              <w:t>1850</w:t>
+            </w:r>
+          </w:p>
+        </w:tc>
+        <w:tc>
+          <w:tcPr>
+            <w:tcW w:w="1701" w:type="dxa"/>
+          </w:tcPr>
+          <w:p>
+            <w:pPr>
+              <w:pStyle w:val="a9"/>
+              <w:rPr>
+                <w:b w:val="0"/>
+                <w:bCs w:val="0"/>
+                <w:sz w:val="24"/>
+                <w:szCs w:val="18"/>
+              </w:rPr>
+            </w:pPr>
+            <w:r>
+              <w:rPr>
+                <w:b w:val="0"/>
+                <w:bCs w:val="0"/>
+                <w:sz w:val="24"/>
+                <w:szCs w:val="18"/>
+              </w:rPr>
+              <w:t>4547</w:t>
+            </w:r>
+          </w:p>
+        </w:tc>
+        <w:tc>
+          <w:tcPr>
+            <w:tcW w:w="1985" w:type="dxa"/>
+          </w:tcPr>
+          <w:p>
+            <w:pPr>
+              <w:pStyle w:val="a9"/>
+              <w:rPr>
+                <w:b w:val="0"/>
+                <w:bCs w:val="0"/>
+                <w:sz w:val="24"/>
+                <w:szCs w:val="18"/>
+              </w:rPr>
+            </w:pPr>
+            <w:r>
+              <w:rPr>
+                <w:b w:val="0"/>
+                <w:bCs w:val="0"/>
+                <w:sz w:val="24"/>
+                <w:szCs w:val="18"/>
+              </w:rPr>
+              <w:t>55</w:t>
+            </w:r>
+          </w:p>
+        </w:tc>
+        <w:tc>
+          <w:tcPr>
+            <w:tcW w:w="2120" w:type="dxa"/>
+          </w:tcPr>
+          <w:p>
+            <w:pPr>
+              <w:pStyle w:val="a9"/>
+              <w:rPr>
+                <w:b w:val="0"/>
+                <w:bCs w:val="0"/>
+                <w:sz w:val="24"/>
+                <w:szCs w:val="18"/>
                 <w:lang w:val="en-US"/>
               </w:rPr>
             </w:pPr>
+            <w:r>
+              <w:rPr>
+                <w:b w:val="0"/>
+                <w:bCs w:val="0"/>
+                <w:sz w:val="24"/>
+                <w:szCs w:val="18"/>
+                <w:lang w:val="en-US"/>
+              </w:rPr>
+              <w:t>1978</w:t>
+            </w:r>
+          </w:p>
+        </w:tc>
+      </w:tr>
+      <w:tr>
+        <w:tc>
+          <w:tcPr>
+            <w:tcW w:w="1260" w:type="dxa"/>
+          </w:tcPr>
+          <w:p>
+            <w:pPr>
+              <w:pStyle w:val="a9"/>
+              <w:rPr>
+                <w:b w:val="0"/>
+                <w:bCs w:val="0"/>
+                <w:sz w:val="24"/>
+                <w:szCs w:val="18"/>
+              </w:rPr>
+            </w:pPr>
+            <w:r>
+              <w:rPr>
+                <w:b w:val="0"/>
+                <w:bCs w:val="0"/>
+                <w:sz w:val="24"/>
+                <w:szCs w:val="18"/>
+              </w:rPr>
+              <w:t>1000</w:t>
+            </w:r>
+          </w:p>
+        </w:tc>
+        <w:tc>
+          <w:tcPr>
+            <w:tcW w:w="1559" w:type="dxa"/>
+          </w:tcPr>
+          <w:p>
+            <w:pPr>
+              <w:pStyle w:val="a9"/>
+              <w:rPr>
+                <w:b w:val="0"/>
+                <w:bCs w:val="0"/>
+                <w:sz w:val="24"/>
+                <w:szCs w:val="18"/>
+              </w:rPr>
+            </w:pPr>
+            <w:r>
+              <w:rPr>
+                <w:b w:val="0"/>
+                <w:bCs w:val="0"/>
+                <w:sz w:val="24"/>
+                <w:szCs w:val="18"/>
+              </w:rPr>
+              <w:t>7826</w:t>
+            </w:r>
+          </w:p>
+        </w:tc>
+        <w:tc>
+          <w:tcPr>
+            <w:tcW w:w="1701" w:type="dxa"/>
+          </w:tcPr>
+          <w:p>
+            <w:pPr>
+              <w:pStyle w:val="a9"/>
+              <w:rPr>
+                <w:b w:val="0"/>
+                <w:bCs w:val="0"/>
+                <w:sz w:val="24"/>
+                <w:szCs w:val="18"/>
+              </w:rPr>
+            </w:pPr>
+            <w:r>
+              <w:rPr>
+                <w:b w:val="0"/>
+                <w:bCs w:val="0"/>
+                <w:sz w:val="24"/>
+                <w:szCs w:val="18"/>
+              </w:rPr>
+              <w:t>18379</w:t>
+            </w:r>
+          </w:p>
+        </w:tc>
+        <w:tc>
+          <w:tcPr>
+            <w:tcW w:w="1985" w:type="dxa"/>
+          </w:tcPr>
+          <w:p>
+            <w:pPr>
+              <w:pStyle w:val="a9"/>
+              <w:rPr>
+                <w:b w:val="0"/>
+                <w:bCs w:val="0"/>
+                <w:sz w:val="24"/>
+                <w:szCs w:val="18"/>
+              </w:rPr>
+            </w:pPr>
+            <w:r>
+              <w:rPr>
+                <w:b w:val="0"/>
+                <w:bCs w:val="0"/>
+                <w:sz w:val="24"/>
+                <w:szCs w:val="18"/>
+              </w:rPr>
+              <w:t>145</w:t>
+            </w:r>
+          </w:p>
+        </w:tc>
+        <w:tc>
+          <w:tcPr>
+            <w:tcW w:w="2120" w:type="dxa"/>
+          </w:tcPr>
+          <w:p>
+            <w:pPr>
+              <w:pStyle w:val="a9"/>
+              <w:rPr>
+                <w:b w:val="0"/>
+                <w:bCs w:val="0"/>
+                <w:sz w:val="24"/>
+                <w:szCs w:val="18"/>
+                <w:lang w:val="en-US"/>
+              </w:rPr>
+            </w:pPr>
+            <w:r>
+              <w:rPr>
+                <w:b w:val="0"/>
+                <w:bCs w:val="0"/>
+                <w:sz w:val="24"/>
+                <w:szCs w:val="18"/>
+                <w:lang w:val="en-US"/>
+              </w:rPr>
+              <w:t>7689</w:t>
+            </w:r>
           </w:p>
         </w:tc>
       </w:tr>
@@ -6054,7 +6757,11 @@
         <w:pStyle w:val="a9"/>
         <w:ind w:left="720"/>
         <w:rPr>
-          <w:sz w:val="28"/>
+          <w:b w:val="0"/>
+          <w:bCs w:val="0"/>
+          <w:sz w:val="24"/>
+          <w:szCs w:val="18"/>
+          <w:lang w:val="en-US"/>
         </w:rPr>
       </w:pPr>
     </w:p>
@@ -6073,14 +6780,656 @@
     <w:p>
       <w:pPr>
         <w:pStyle w:val="a9"/>
-      </w:pPr>
-    </w:p>
-    <w:p>
-      <w:pPr>
-        <w:rPr>
-          <w:lang w:val="en-US"/>
-        </w:rPr>
-      </w:pPr>
+        <w:ind w:left="720"/>
+        <w:jc w:val="both"/>
+        <w:rPr>
+          <w:b w:val="0"/>
+          <w:bCs w:val="0"/>
+          <w:sz w:val="24"/>
+          <w:szCs w:val="18"/>
+        </w:rPr>
+      </w:pPr>
+      <w:r>
+        <w:rPr>
+          <w:b w:val="0"/>
+          <w:bCs w:val="0"/>
+          <w:sz w:val="24"/>
+          <w:szCs w:val="18"/>
+        </w:rPr>
+        <w:t xml:space="preserve">Использование массива ключей для сортировки требует некоторое количество </w:t>
+      </w:r>
+      <w:r>
+        <w:rPr>
+          <w:b w:val="0"/>
+          <w:bCs w:val="0"/>
+          <w:sz w:val="24"/>
+          <w:szCs w:val="18"/>
+        </w:rPr>
+        <w:t>дополнительной памяти, однако при большом размере сортируемой структуры</w:t>
+      </w:r>
+      <w:r>
+        <w:rPr>
+          <w:b w:val="0"/>
+          <w:bCs w:val="0"/>
+          <w:sz w:val="24"/>
+          <w:szCs w:val="18"/>
+        </w:rPr>
+        <w:t xml:space="preserve"> размер дополнительной памяти</w:t>
+      </w:r>
+      <w:r>
+        <w:rPr>
+          <w:b w:val="0"/>
+          <w:bCs w:val="0"/>
+          <w:sz w:val="24"/>
+          <w:szCs w:val="18"/>
+        </w:rPr>
+        <w:t xml:space="preserve"> </w:t>
+      </w:r>
+      <w:proofErr w:type="spellStart"/>
+      <w:r>
+        <w:rPr>
+          <w:b w:val="0"/>
+          <w:bCs w:val="0"/>
+          <w:sz w:val="24"/>
+          <w:szCs w:val="18"/>
+          <w:lang w:val="en-US"/>
+        </w:rPr>
+        <w:t>sizeof</w:t>
+      </w:r>
+      <w:proofErr w:type="spellEnd"/>
+      <w:r>
+        <w:rPr>
+          <w:b w:val="0"/>
+          <w:bCs w:val="0"/>
+          <w:sz w:val="24"/>
+          <w:szCs w:val="18"/>
+        </w:rPr>
+        <w:t>(</w:t>
+      </w:r>
+      <w:r>
+        <w:rPr>
+          <w:b w:val="0"/>
+          <w:bCs w:val="0"/>
+          <w:sz w:val="24"/>
+          <w:szCs w:val="18"/>
+          <w:lang w:val="en-US"/>
+        </w:rPr>
+        <w:t>int</w:t>
+      </w:r>
+      <w:r>
+        <w:rPr>
+          <w:b w:val="0"/>
+          <w:bCs w:val="0"/>
+          <w:sz w:val="24"/>
+          <w:szCs w:val="18"/>
+        </w:rPr>
+        <w:t xml:space="preserve">) / </w:t>
+      </w:r>
+      <w:proofErr w:type="spellStart"/>
+      <w:proofErr w:type="gramStart"/>
+      <w:r>
+        <w:rPr>
+          <w:b w:val="0"/>
+          <w:bCs w:val="0"/>
+          <w:sz w:val="24"/>
+          <w:szCs w:val="18"/>
+          <w:lang w:val="en-US"/>
+        </w:rPr>
+        <w:t>sizeof</w:t>
+      </w:r>
+      <w:proofErr w:type="spellEnd"/>
+      <w:r>
+        <w:rPr>
+          <w:b w:val="0"/>
+          <w:bCs w:val="0"/>
+          <w:sz w:val="24"/>
+          <w:szCs w:val="18"/>
+        </w:rPr>
+        <w:t>(</w:t>
+      </w:r>
+      <w:proofErr w:type="gramEnd"/>
+      <w:r>
+        <w:rPr>
+          <w:b w:val="0"/>
+          <w:bCs w:val="0"/>
+          <w:sz w:val="24"/>
+          <w:szCs w:val="18"/>
+          <w:lang w:val="en-US"/>
+        </w:rPr>
+        <w:t>struct</w:t>
+      </w:r>
+      <w:r>
+        <w:rPr>
+          <w:b w:val="0"/>
+          <w:bCs w:val="0"/>
+          <w:sz w:val="24"/>
+          <w:szCs w:val="18"/>
+        </w:rPr>
+        <w:t xml:space="preserve"> </w:t>
+      </w:r>
+      <w:r>
+        <w:rPr>
+          <w:b w:val="0"/>
+          <w:bCs w:val="0"/>
+          <w:sz w:val="24"/>
+          <w:szCs w:val="18"/>
+          <w:lang w:val="en-US"/>
+        </w:rPr>
+        <w:t>my</w:t>
+      </w:r>
+      <w:r>
+        <w:rPr>
+          <w:b w:val="0"/>
+          <w:bCs w:val="0"/>
+          <w:sz w:val="24"/>
+          <w:szCs w:val="18"/>
+        </w:rPr>
+        <w:t>_</w:t>
+      </w:r>
+      <w:r>
+        <w:rPr>
+          <w:b w:val="0"/>
+          <w:bCs w:val="0"/>
+          <w:sz w:val="24"/>
+          <w:szCs w:val="18"/>
+          <w:lang w:val="en-US"/>
+        </w:rPr>
+        <w:t>struct</w:t>
+      </w:r>
+      <w:r>
+        <w:rPr>
+          <w:b w:val="0"/>
+          <w:bCs w:val="0"/>
+          <w:sz w:val="24"/>
+          <w:szCs w:val="18"/>
+        </w:rPr>
+        <w:t xml:space="preserve">) </w:t>
+      </w:r>
+    </w:p>
+    <w:p>
+      <w:pPr>
+        <w:pStyle w:val="a9"/>
+        <w:numPr>
+          <w:ilvl w:val="0"/>
+          <w:numId w:val="3"/>
+        </w:numPr>
+      </w:pPr>
+      <w:r>
+        <w:t>Контрольные вопросы </w:t>
+      </w:r>
+    </w:p>
+    <w:p>
+      <w:pPr>
+        <w:pStyle w:val="ac"/>
+        <w:numPr>
+          <w:ilvl w:val="1"/>
+          <w:numId w:val="3"/>
+        </w:numPr>
+        <w:ind w:left="709"/>
+        <w:rPr>
+          <w:rFonts w:eastAsiaTheme="minorHAnsi"/>
+          <w:b/>
+          <w:i/>
+          <w:iCs/>
+          <w:color w:val="252525"/>
+          <w:shd w:val="clear" w:color="auto" w:fill="FFFFFF"/>
+          <w:lang w:eastAsia="en-US"/>
+        </w:rPr>
+      </w:pPr>
+      <w:r>
+        <w:rPr>
+          <w:rFonts w:eastAsiaTheme="minorHAnsi"/>
+          <w:b/>
+          <w:i/>
+          <w:iCs/>
+          <w:color w:val="252525"/>
+          <w:shd w:val="clear" w:color="auto" w:fill="FFFFFF"/>
+          <w:lang w:eastAsia="en-US"/>
+        </w:rPr>
+        <w:t>Как выделяется память под вариантную часть записи? </w:t>
+      </w:r>
+    </w:p>
+    <w:p>
+      <w:pPr>
+        <w:pStyle w:val="ac"/>
+        <w:ind w:left="709"/>
+        <w:rPr>
+          <w:rFonts w:eastAsiaTheme="minorHAnsi"/>
+          <w:bCs/>
+          <w:color w:val="252525"/>
+          <w:shd w:val="clear" w:color="auto" w:fill="FFFFFF"/>
+          <w:lang w:eastAsia="en-US"/>
+        </w:rPr>
+      </w:pPr>
+      <w:r>
+        <w:rPr>
+          <w:rFonts w:eastAsiaTheme="minorHAnsi"/>
+          <w:bCs/>
+          <w:color w:val="252525"/>
+          <w:shd w:val="clear" w:color="auto" w:fill="FFFFFF"/>
+          <w:lang w:eastAsia="en-US"/>
+        </w:rPr>
+        <w:t>Память под вариативную часть в Си выделяется так, чтобы помещалось поле, занимающее наибольшее место. Наиболее удобный способ реализации – используя объединения (</w:t>
+      </w:r>
+      <w:r>
+        <w:rPr>
+          <w:rFonts w:eastAsiaTheme="minorHAnsi"/>
+          <w:bCs/>
+          <w:color w:val="252525"/>
+          <w:shd w:val="clear" w:color="auto" w:fill="FFFFFF"/>
+          <w:lang w:val="en-US" w:eastAsia="en-US"/>
+        </w:rPr>
+        <w:t>union</w:t>
+      </w:r>
+      <w:r>
+        <w:rPr>
+          <w:rFonts w:eastAsiaTheme="minorHAnsi"/>
+          <w:bCs/>
+          <w:color w:val="252525"/>
+          <w:shd w:val="clear" w:color="auto" w:fill="FFFFFF"/>
+          <w:lang w:eastAsia="en-US"/>
+        </w:rPr>
+        <w:t>).</w:t>
+      </w:r>
+    </w:p>
+    <w:p>
+      <w:pPr>
+        <w:pStyle w:val="ac"/>
+        <w:numPr>
+          <w:ilvl w:val="1"/>
+          <w:numId w:val="3"/>
+        </w:numPr>
+        <w:ind w:left="709"/>
+        <w:rPr>
+          <w:rFonts w:eastAsiaTheme="minorHAnsi"/>
+          <w:b/>
+          <w:i/>
+          <w:iCs/>
+          <w:color w:val="252525"/>
+          <w:shd w:val="clear" w:color="auto" w:fill="FFFFFF"/>
+          <w:lang w:eastAsia="en-US"/>
+        </w:rPr>
+      </w:pPr>
+      <w:r>
+        <w:rPr>
+          <w:rFonts w:eastAsiaTheme="minorHAnsi"/>
+          <w:b/>
+          <w:i/>
+          <w:iCs/>
+          <w:color w:val="252525"/>
+          <w:shd w:val="clear" w:color="auto" w:fill="FFFFFF"/>
+          <w:lang w:eastAsia="en-US"/>
+        </w:rPr>
+        <w:t>Что будет, если в вариантную часть ввести данные, несоответствующие описанным? </w:t>
+      </w:r>
+    </w:p>
+    <w:p>
+      <w:pPr>
+        <w:pStyle w:val="ac"/>
+        <w:ind w:left="709"/>
+        <w:rPr>
+          <w:rFonts w:eastAsiaTheme="minorHAnsi"/>
+          <w:bCs/>
+          <w:color w:val="252525"/>
+          <w:shd w:val="clear" w:color="auto" w:fill="FFFFFF"/>
+          <w:lang w:eastAsia="en-US"/>
+        </w:rPr>
+      </w:pPr>
+      <w:r>
+        <w:rPr>
+          <w:rFonts w:eastAsiaTheme="minorHAnsi"/>
+          <w:bCs/>
+          <w:color w:val="252525"/>
+          <w:shd w:val="clear" w:color="auto" w:fill="FFFFFF"/>
+          <w:lang w:eastAsia="en-US"/>
+        </w:rPr>
+        <w:t>Поведение программы не будет определенным. Именно поэтому необходимо контролировать любые данные, поступающее от пользователя.</w:t>
+      </w:r>
+    </w:p>
+    <w:p>
+      <w:pPr>
+        <w:pStyle w:val="ac"/>
+        <w:numPr>
+          <w:ilvl w:val="1"/>
+          <w:numId w:val="3"/>
+        </w:numPr>
+        <w:ind w:left="709"/>
+        <w:rPr>
+          <w:rFonts w:eastAsiaTheme="minorHAnsi"/>
+          <w:b/>
+          <w:i/>
+          <w:iCs/>
+          <w:color w:val="252525"/>
+          <w:shd w:val="clear" w:color="auto" w:fill="FFFFFF"/>
+          <w:lang w:eastAsia="en-US"/>
+        </w:rPr>
+      </w:pPr>
+      <w:r>
+        <w:rPr>
+          <w:rFonts w:eastAsiaTheme="minorHAnsi"/>
+          <w:b/>
+          <w:i/>
+          <w:iCs/>
+          <w:color w:val="252525"/>
+          <w:shd w:val="clear" w:color="auto" w:fill="FFFFFF"/>
+          <w:lang w:eastAsia="en-US"/>
+        </w:rPr>
+        <w:t>Кто должен следить за правильностью выполнения операций с вариантной частью записи? </w:t>
+      </w:r>
+    </w:p>
+    <w:p>
+      <w:pPr>
+        <w:pStyle w:val="ac"/>
+        <w:ind w:left="709"/>
+        <w:rPr>
+          <w:rFonts w:eastAsiaTheme="minorHAnsi"/>
+          <w:bCs/>
+          <w:color w:val="252525"/>
+          <w:shd w:val="clear" w:color="auto" w:fill="FFFFFF"/>
+          <w:lang w:eastAsia="en-US"/>
+        </w:rPr>
+      </w:pPr>
+      <w:r>
+        <w:rPr>
+          <w:rFonts w:eastAsiaTheme="minorHAnsi"/>
+          <w:bCs/>
+          <w:color w:val="252525"/>
+          <w:shd w:val="clear" w:color="auto" w:fill="FFFFFF"/>
+          <w:lang w:eastAsia="en-US"/>
+        </w:rPr>
+        <w:t xml:space="preserve">Ответственность за правильность проведения операций </w:t>
+      </w:r>
+      <w:r>
+        <w:rPr>
+          <w:rFonts w:eastAsiaTheme="minorHAnsi"/>
+          <w:bCs/>
+          <w:color w:val="252525"/>
+          <w:shd w:val="clear" w:color="auto" w:fill="FFFFFF"/>
+          <w:lang w:eastAsia="en-US"/>
+        </w:rPr>
+        <w:t>возлагается</w:t>
+      </w:r>
+      <w:r>
+        <w:rPr>
+          <w:rFonts w:eastAsiaTheme="minorHAnsi"/>
+          <w:bCs/>
+          <w:color w:val="252525"/>
+          <w:shd w:val="clear" w:color="auto" w:fill="FFFFFF"/>
+          <w:lang w:eastAsia="en-US"/>
+        </w:rPr>
+        <w:t xml:space="preserve"> на программист</w:t>
+      </w:r>
+      <w:r>
+        <w:rPr>
+          <w:rFonts w:eastAsiaTheme="minorHAnsi"/>
+          <w:bCs/>
+          <w:color w:val="252525"/>
+          <w:shd w:val="clear" w:color="auto" w:fill="FFFFFF"/>
+          <w:lang w:eastAsia="en-US"/>
+        </w:rPr>
+        <w:t>а</w:t>
+      </w:r>
+      <w:r>
+        <w:rPr>
+          <w:rFonts w:eastAsiaTheme="minorHAnsi"/>
+          <w:bCs/>
+          <w:color w:val="252525"/>
+          <w:shd w:val="clear" w:color="auto" w:fill="FFFFFF"/>
+          <w:lang w:eastAsia="en-US"/>
+        </w:rPr>
+        <w:t>.</w:t>
+      </w:r>
+    </w:p>
+    <w:p>
+      <w:pPr>
+        <w:pStyle w:val="ac"/>
+        <w:numPr>
+          <w:ilvl w:val="1"/>
+          <w:numId w:val="3"/>
+        </w:numPr>
+        <w:ind w:left="709"/>
+        <w:rPr>
+          <w:rFonts w:eastAsiaTheme="minorHAnsi"/>
+          <w:b/>
+          <w:i/>
+          <w:iCs/>
+          <w:color w:val="252525"/>
+          <w:shd w:val="clear" w:color="auto" w:fill="FFFFFF"/>
+          <w:lang w:eastAsia="en-US"/>
+        </w:rPr>
+      </w:pPr>
+      <w:r>
+        <w:rPr>
+          <w:rFonts w:eastAsiaTheme="minorHAnsi"/>
+          <w:b/>
+          <w:i/>
+          <w:iCs/>
+          <w:color w:val="252525"/>
+          <w:shd w:val="clear" w:color="auto" w:fill="FFFFFF"/>
+          <w:lang w:eastAsia="en-US"/>
+        </w:rPr>
+        <w:t>Что представляет собой таблица ключей, зачем она нужна? </w:t>
+      </w:r>
+    </w:p>
+    <w:p>
+      <w:pPr>
+        <w:pStyle w:val="ac"/>
+        <w:ind w:left="709"/>
+        <w:rPr>
+          <w:rFonts w:eastAsiaTheme="minorHAnsi"/>
+          <w:bCs/>
+          <w:color w:val="252525"/>
+          <w:shd w:val="clear" w:color="auto" w:fill="FFFFFF"/>
+          <w:lang w:eastAsia="en-US"/>
+        </w:rPr>
+      </w:pPr>
+      <w:r>
+        <w:rPr>
+          <w:rFonts w:eastAsiaTheme="minorHAnsi"/>
+          <w:bCs/>
+          <w:color w:val="252525"/>
+          <w:shd w:val="clear" w:color="auto" w:fill="FFFFFF"/>
+          <w:lang w:eastAsia="en-US"/>
+        </w:rPr>
+        <w:t>Таблица ключей представляет собой таблицу, в которой находится два столбца: номер ячейки в исходной таблице и значение выбранного программистом поля исходной таблицы для этой ячейки (в моем случае – цена машины). </w:t>
+      </w:r>
+    </w:p>
+    <w:p>
+      <w:pPr>
+        <w:pStyle w:val="ac"/>
+        <w:numPr>
+          <w:ilvl w:val="1"/>
+          <w:numId w:val="3"/>
+        </w:numPr>
+        <w:ind w:left="709"/>
+        <w:rPr>
+          <w:rFonts w:eastAsiaTheme="minorHAnsi"/>
+          <w:b/>
+          <w:i/>
+          <w:iCs/>
+          <w:color w:val="252525"/>
+          <w:shd w:val="clear" w:color="auto" w:fill="FFFFFF"/>
+          <w:lang w:eastAsia="en-US"/>
+        </w:rPr>
+      </w:pPr>
+      <w:r>
+        <w:rPr>
+          <w:rFonts w:eastAsiaTheme="minorHAnsi"/>
+          <w:b/>
+          <w:i/>
+          <w:iCs/>
+          <w:color w:val="252525"/>
+          <w:shd w:val="clear" w:color="auto" w:fill="FFFFFF"/>
+          <w:lang w:eastAsia="en-US"/>
+        </w:rPr>
+        <w:lastRenderedPageBreak/>
+        <w:t>В каких случаях эффективнее обрабатывать данные в самой таблице, а когда – использовать таблицу ключей? </w:t>
+      </w:r>
+    </w:p>
+    <w:p>
+      <w:pPr>
+        <w:pStyle w:val="ac"/>
+        <w:ind w:left="709"/>
+        <w:rPr>
+          <w:rFonts w:eastAsiaTheme="minorHAnsi"/>
+          <w:bCs/>
+          <w:color w:val="252525"/>
+          <w:shd w:val="clear" w:color="auto" w:fill="FFFFFF"/>
+          <w:lang w:eastAsia="en-US"/>
+        </w:rPr>
+      </w:pPr>
+      <w:r>
+        <w:rPr>
+          <w:rFonts w:eastAsiaTheme="minorHAnsi"/>
+          <w:bCs/>
+          <w:color w:val="252525"/>
+          <w:shd w:val="clear" w:color="auto" w:fill="FFFFFF"/>
+          <w:lang w:eastAsia="en-US"/>
+        </w:rPr>
+        <w:t xml:space="preserve">Обрабатывать данные в самой таблице </w:t>
+      </w:r>
+      <w:proofErr w:type="gramStart"/>
+      <w:r>
+        <w:rPr>
+          <w:rFonts w:eastAsiaTheme="minorHAnsi"/>
+          <w:bCs/>
+          <w:color w:val="252525"/>
+          <w:shd w:val="clear" w:color="auto" w:fill="FFFFFF"/>
+          <w:lang w:eastAsia="en-US"/>
+        </w:rPr>
+        <w:t>эффективнее</w:t>
+      </w:r>
+      <w:proofErr w:type="gramEnd"/>
+      <w:r>
+        <w:rPr>
+          <w:rFonts w:eastAsiaTheme="minorHAnsi"/>
+          <w:bCs/>
+          <w:color w:val="252525"/>
+          <w:shd w:val="clear" w:color="auto" w:fill="FFFFFF"/>
+          <w:lang w:eastAsia="en-US"/>
+        </w:rPr>
+        <w:t xml:space="preserve"> когда время обработки не так важно, как задействованная память. А использование таблицы ключей, наоборот, эффективно когда нужно быстрое время обработки и не так важна дополнительная задействованная память. Так же, использование таблицы неэффективно, когда сама таблица состоит из маленького количества полей, например, таблица, имеющая два поля: “Ученик” и “Оценка”. В таком случае, таблица ключей будет лишь занимать дополнительное место в памяти и не даст никакой выгоды во времени. </w:t>
+      </w:r>
+    </w:p>
+    <w:p>
+      <w:pPr>
+        <w:pStyle w:val="ac"/>
+        <w:numPr>
+          <w:ilvl w:val="1"/>
+          <w:numId w:val="3"/>
+        </w:numPr>
+        <w:ind w:left="709"/>
+        <w:rPr>
+          <w:rFonts w:eastAsiaTheme="minorHAnsi"/>
+          <w:b/>
+          <w:i/>
+          <w:iCs/>
+          <w:color w:val="252525"/>
+          <w:shd w:val="clear" w:color="auto" w:fill="FFFFFF"/>
+          <w:lang w:eastAsia="en-US"/>
+        </w:rPr>
+      </w:pPr>
+      <w:r>
+        <w:rPr>
+          <w:rFonts w:eastAsiaTheme="minorHAnsi"/>
+          <w:b/>
+          <w:i/>
+          <w:iCs/>
+          <w:color w:val="252525"/>
+          <w:shd w:val="clear" w:color="auto" w:fill="FFFFFF"/>
+          <w:lang w:eastAsia="en-US"/>
+        </w:rPr>
+        <w:t>Какие способы сортировки предпочтительнее для обработки таблиц и почему? </w:t>
+      </w:r>
+    </w:p>
+    <w:p>
+      <w:pPr>
+        <w:pStyle w:val="ac"/>
+        <w:ind w:left="709"/>
+        <w:rPr>
+          <w:rFonts w:eastAsiaTheme="minorHAnsi"/>
+          <w:bCs/>
+          <w:color w:val="252525"/>
+          <w:shd w:val="clear" w:color="auto" w:fill="FFFFFF"/>
+          <w:lang w:eastAsia="en-US"/>
+        </w:rPr>
+      </w:pPr>
+      <w:r>
+        <w:rPr>
+          <w:rFonts w:eastAsiaTheme="minorHAnsi"/>
+          <w:bCs/>
+          <w:color w:val="252525"/>
+          <w:shd w:val="clear" w:color="auto" w:fill="FFFFFF"/>
+          <w:lang w:eastAsia="en-US"/>
+        </w:rPr>
+        <w:t>Для таблиц из большого количества записей предпочтительно использовать стандартные и устойчивые способы сортировки, со средним временем обработки O(n*</w:t>
+      </w:r>
+      <w:proofErr w:type="spellStart"/>
+      <w:r>
+        <w:rPr>
+          <w:rFonts w:eastAsiaTheme="minorHAnsi"/>
+          <w:bCs/>
+          <w:color w:val="252525"/>
+          <w:shd w:val="clear" w:color="auto" w:fill="FFFFFF"/>
+          <w:lang w:eastAsia="en-US"/>
+        </w:rPr>
+        <w:t>log</w:t>
+      </w:r>
+      <w:proofErr w:type="spellEnd"/>
+      <w:r>
+        <w:rPr>
+          <w:rFonts w:eastAsiaTheme="minorHAnsi"/>
+          <w:bCs/>
+          <w:color w:val="252525"/>
+          <w:shd w:val="clear" w:color="auto" w:fill="FFFFFF"/>
+          <w:lang w:eastAsia="en-US"/>
+        </w:rPr>
+        <w:t xml:space="preserve">(n)), такие как </w:t>
+      </w:r>
+      <w:proofErr w:type="spellStart"/>
+      <w:r>
+        <w:rPr>
+          <w:rFonts w:eastAsiaTheme="minorHAnsi"/>
+          <w:bCs/>
+          <w:color w:val="252525"/>
+          <w:shd w:val="clear" w:color="auto" w:fill="FFFFFF"/>
+          <w:lang w:eastAsia="en-US"/>
+        </w:rPr>
+        <w:t>QuickSort</w:t>
+      </w:r>
+      <w:proofErr w:type="spellEnd"/>
+      <w:r>
+        <w:rPr>
+          <w:rFonts w:eastAsiaTheme="minorHAnsi"/>
+          <w:bCs/>
+          <w:color w:val="252525"/>
+          <w:shd w:val="clear" w:color="auto" w:fill="FFFFFF"/>
+          <w:lang w:eastAsia="en-US"/>
+        </w:rPr>
+        <w:t xml:space="preserve">, </w:t>
+      </w:r>
+      <w:proofErr w:type="spellStart"/>
+      <w:r>
+        <w:rPr>
+          <w:rFonts w:eastAsiaTheme="minorHAnsi"/>
+          <w:bCs/>
+          <w:color w:val="252525"/>
+          <w:shd w:val="clear" w:color="auto" w:fill="FFFFFF"/>
+          <w:lang w:eastAsia="en-US"/>
+        </w:rPr>
+        <w:t>MergeSort</w:t>
+      </w:r>
+      <w:proofErr w:type="spellEnd"/>
+      <w:r>
+        <w:rPr>
+          <w:rFonts w:eastAsiaTheme="minorHAnsi"/>
+          <w:bCs/>
+          <w:color w:val="252525"/>
+          <w:shd w:val="clear" w:color="auto" w:fill="FFFFFF"/>
+          <w:lang w:eastAsia="en-US"/>
+        </w:rPr>
+        <w:t xml:space="preserve"> и т.д. Если же в таблице не так много записей, то предпочтительнее использовать простые алгоритмы сортировки, например, сортировку пузырьком.</w:t>
+      </w:r>
     </w:p>
     <w:sectPr>
       <w:headerReference w:type="default" r:id="rId7"/>
@@ -6989,7 +8338,7 @@
         <w:rFonts w:hint="default"/>
       </w:rPr>
     </w:lvl>
-    <w:lvl w:ilvl="1" w:tplc="04190019" w:tentative="1">
+    <w:lvl w:ilvl="1" w:tplc="04190019">
       <w:start w:val="1"/>
       <w:numFmt w:val="lowerLetter"/>
       <w:lvlText w:val="%2."/>
@@ -8023,7 +9372,6 @@
     <w:name w:val="Normal (Web)"/>
     <w:basedOn w:val="a"/>
     <w:uiPriority w:val="99"/>
-    <w:semiHidden/>
     <w:unhideWhenUsed/>
     <w:rsid w:val="00DC59A1"/>
     <w:pPr>
@@ -8035,6 +9383,11 @@
       <w:szCs w:val="24"/>
       <w:lang w:eastAsia="ru-RU"/>
     </w:rPr>
+  </w:style>
+  <w:style w:type="character" w:customStyle="1" w:styleId="apple-converted-space">
+    <w:name w:val="apple-converted-space"/>
+    <w:basedOn w:val="a0"/>
+    <w:rsid w:val="007B547E"/>
   </w:style>
 </w:styles>
 </file>

</xml_diff>

<commit_message>
UPD: deleted not index buf surname
</commit_message>
<xml_diff>
--- a/lab_02/docs/report.docx
+++ b/lab_02/docs/report.docx
@@ -1,6 +1,6 @@
 
 <file path=word/document.xml><?xml version="1.0" encoding="utf-8"?>
-<w:document xmlns:wpc="http://schemas.microsoft.com/office/word/2010/wordprocessingCanvas" xmlns:cx="http://schemas.microsoft.com/office/drawing/2014/chartex" xmlns:cx1="http://schemas.microsoft.com/office/drawing/2015/9/8/chartex" xmlns:cx2="http://schemas.microsoft.com/office/drawing/2015/10/21/chartex" xmlns:cx3="http://schemas.microsoft.com/office/drawing/2016/5/9/chartex" xmlns:cx4="http://schemas.microsoft.com/office/drawing/2016/5/10/chartex" xmlns:cx5="http://schemas.microsoft.com/office/drawing/2016/5/11/chartex" xmlns:cx6="http://schemas.microsoft.com/office/drawing/2016/5/12/chartex" xmlns:cx7="http://schemas.microsoft.com/office/drawing/2016/5/13/chartex" xmlns:cx8="http://schemas.microsoft.com/office/drawing/2016/5/14/chartex" xmlns:mc="http://schemas.openxmlformats.org/markup-compatibility/2006" xmlns:aink="http://schemas.microsoft.com/office/drawing/2016/ink" xmlns:am3d="http://schemas.microsoft.com/office/drawing/2017/model3d" xmlns:o="urn:schemas-microsoft-com:office:office" xmlns:r="http://schemas.openxmlformats.org/officeDocument/2006/relationships" xmlns:m="http://schemas.openxmlformats.org/officeDocument/2006/math" xmlns:v="urn:schemas-microsoft-com:vml" xmlns:wp14="http://schemas.microsoft.com/office/word/2010/wordprocessingDrawing" xmlns:wp="http://schemas.openxmlformats.org/drawingml/2006/wordprocessingDrawing" xmlns:w10="urn:schemas-microsoft-com:office:word" xmlns:w="http://schemas.openxmlformats.org/wordprocessingml/2006/main" xmlns:w14="http://schemas.microsoft.com/office/word/2010/wordml" xmlns:w15="http://schemas.microsoft.com/office/word/2012/wordml" xmlns:w16cid="http://schemas.microsoft.com/office/word/2016/wordml/cid" xmlns:w16se="http://schemas.microsoft.com/office/word/2015/wordml/symex" xmlns:wpg="http://schemas.microsoft.com/office/word/2010/wordprocessingGroup" xmlns:wpi="http://schemas.microsoft.com/office/word/2010/wordprocessingInk" xmlns:wne="http://schemas.microsoft.com/office/word/2006/wordml" xmlns:wps="http://schemas.microsoft.com/office/word/2010/wordprocessingShape" mc:Ignorable="w14 w15 w16se w16cid wp14">
+<w:document xmlns:wpc="http://schemas.microsoft.com/office/word/2010/wordprocessingCanvas" xmlns:cx="http://schemas.microsoft.com/office/drawing/2014/chartex" xmlns:cx1="http://schemas.microsoft.com/office/drawing/2015/9/8/chartex" xmlns:cx2="http://schemas.microsoft.com/office/drawing/2015/10/21/chartex" xmlns:cx3="http://schemas.microsoft.com/office/drawing/2016/5/9/chartex" xmlns:cx4="http://schemas.microsoft.com/office/drawing/2016/5/10/chartex" xmlns:cx5="http://schemas.microsoft.com/office/drawing/2016/5/11/chartex" xmlns:cx6="http://schemas.microsoft.com/office/drawing/2016/5/12/chartex" xmlns:cx7="http://schemas.microsoft.com/office/drawing/2016/5/13/chartex" xmlns:cx8="http://schemas.microsoft.com/office/drawing/2016/5/14/chartex" xmlns:mc="http://schemas.openxmlformats.org/markup-compatibility/2006" xmlns:aink="http://schemas.microsoft.com/office/drawing/2016/ink" xmlns:am3d="http://schemas.microsoft.com/office/drawing/2017/model3d" xmlns:o="urn:schemas-microsoft-com:office:office" xmlns:r="http://schemas.openxmlformats.org/officeDocument/2006/relationships" xmlns:m="http://schemas.openxmlformats.org/officeDocument/2006/math" xmlns:v="urn:schemas-microsoft-com:vml" xmlns:wp14="http://schemas.microsoft.com/office/word/2010/wordprocessingDrawing" xmlns:wp="http://schemas.openxmlformats.org/drawingml/2006/wordprocessingDrawing" xmlns:w10="urn:schemas-microsoft-com:office:word" xmlns:w="http://schemas.openxmlformats.org/wordprocessingml/2006/main" xmlns:w14="http://schemas.microsoft.com/office/word/2010/wordml" xmlns:w15="http://schemas.microsoft.com/office/word/2012/wordml" xmlns:w16cex="http://schemas.microsoft.com/office/word/2018/wordml/cex" xmlns:w16cid="http://schemas.microsoft.com/office/word/2016/wordml/cid" xmlns:w16="http://schemas.microsoft.com/office/word/2018/wordml" xmlns:w16sdtdh="http://schemas.microsoft.com/office/word/2020/wordml/sdtdatahash" xmlns:w16se="http://schemas.microsoft.com/office/word/2015/wordml/symex" xmlns:wpg="http://schemas.microsoft.com/office/word/2010/wordprocessingGroup" xmlns:wpi="http://schemas.microsoft.com/office/word/2010/wordprocessingInk" xmlns:wne="http://schemas.microsoft.com/office/word/2006/wordml" xmlns:wps="http://schemas.microsoft.com/office/word/2010/wordprocessingShape" mc:Ignorable="w14 w15 w16se w16cid w16 w16cex w16sdtdh wp14">
   <w:body>
     <w:p>
       <w:pPr>
@@ -617,7 +617,19 @@
         <w:ind w:firstLine="567"/>
       </w:pPr>
       <w:r>
-        <w:t>Создать таблицу, содержащую не меньше сорока записей (тип – запись с вариантами). Упорядочить данные в ней по возрастанию ключей, двумя алгоритмами сортировки, где ключ – любое невариантное поле (по выбору программиста), используя:</w:t>
+        <w:t>Создать таблицу, содержащую не меньше сорока записей (тип – запись с вариантами). Упорядочить данные в ней по возрастанию ключей, двумя алгоритмами сортировки, где ключ –</w:t>
+      </w:r>
+      <w:r>
+        <w:rPr>
+          <w:lang w:val="en-US"/>
+        </w:rPr>
+        <w:t> </w:t>
+      </w:r>
+      <w:r>
+        <w:t xml:space="preserve">имя </w:t>
+      </w:r>
+      <w:r>
+        <w:t>используя:</w:t>
       </w:r>
     </w:p>
     <w:p>
@@ -1219,7 +1231,13 @@
         <w:t>Удаление записи из таблицы:</w:t>
       </w:r>
       <w:r>
-        <w:t xml:space="preserve"> необходимо указать индекс соответствующей записи (можно посмотреть при выводе без сортировки).</w:t>
+        <w:t xml:space="preserve"> необходимо указать</w:t>
+      </w:r>
+      <w:r>
+        <w:t xml:space="preserve"> фамилию абонента, которого требуется удалить</w:t>
+      </w:r>
+      <w:r>
+        <w:t>.</w:t>
       </w:r>
     </w:p>
     <w:p>
@@ -4288,7 +4306,6 @@
         </w:rPr>
         <w:t xml:space="preserve">данных абонента была разработана структура данных </w:t>
       </w:r>
-      <w:proofErr w:type="spellStart"/>
       <w:r>
         <w:rPr>
           <w:rFonts w:ascii="Courier New" w:hAnsi="Courier New" w:cs="Courier New"/>
@@ -4298,7 +4315,6 @@
         </w:rPr>
         <w:t>personal</w:t>
       </w:r>
-      <w:proofErr w:type="spellEnd"/>
       <w:r>
         <w:rPr>
           <w:rFonts w:ascii="Courier New" w:hAnsi="Courier New" w:cs="Courier New"/>
@@ -4307,7 +4323,6 @@
         </w:rPr>
         <w:t>_</w:t>
       </w:r>
-      <w:proofErr w:type="spellStart"/>
       <w:r>
         <w:rPr>
           <w:rFonts w:ascii="Courier New" w:hAnsi="Courier New" w:cs="Courier New"/>
@@ -4317,7 +4332,6 @@
         </w:rPr>
         <w:t>info</w:t>
       </w:r>
-      <w:proofErr w:type="spellEnd"/>
       <w:r>
         <w:rPr>
           <w:rFonts w:ascii="Courier New" w:hAnsi="Courier New" w:cs="Courier New"/>
@@ -4326,7 +4340,6 @@
         </w:rPr>
         <w:t>_</w:t>
       </w:r>
-      <w:proofErr w:type="spellStart"/>
       <w:r>
         <w:rPr>
           <w:rFonts w:ascii="Courier New" w:hAnsi="Courier New" w:cs="Courier New"/>
@@ -4336,7 +4349,6 @@
         </w:rPr>
         <w:t>t</w:t>
       </w:r>
-      <w:proofErr w:type="spellEnd"/>
       <w:r>
         <w:rPr>
           <w:b w:val="0"/>
@@ -4635,7 +4647,6 @@
         </w:rPr>
         <w:t xml:space="preserve">Для хранения данных о дате рождения была реализована структура </w:t>
       </w:r>
-      <w:proofErr w:type="spellStart"/>
       <w:r>
         <w:rPr>
           <w:rFonts w:ascii="Courier New" w:hAnsi="Courier New" w:cs="Courier New"/>
@@ -4645,7 +4656,6 @@
         </w:rPr>
         <w:t>date</w:t>
       </w:r>
-      <w:proofErr w:type="spellEnd"/>
       <w:r>
         <w:rPr>
           <w:rFonts w:ascii="Courier New" w:hAnsi="Courier New" w:cs="Courier New"/>
@@ -4654,7 +4664,6 @@
         </w:rPr>
         <w:t>_</w:t>
       </w:r>
-      <w:proofErr w:type="spellStart"/>
       <w:r>
         <w:rPr>
           <w:rFonts w:ascii="Courier New" w:hAnsi="Courier New" w:cs="Courier New"/>
@@ -4664,7 +4673,6 @@
         </w:rPr>
         <w:t>t</w:t>
       </w:r>
-      <w:proofErr w:type="spellEnd"/>
       <w:r>
         <w:rPr>
           <w:b w:val="0"/>
@@ -5001,15 +5009,477 @@
     </w:p>
     <w:p>
       <w:pPr>
-        <w:rPr>
-          <w:rFonts w:ascii="Times New Roman" w:hAnsi="Times New Roman" w:cs="Times New Roman"/>
-          <w:b/>
-          <w:bCs/>
-          <w:color w:val="252525"/>
-          <w:sz w:val="36"/>
-          <w:shd w:val="clear" w:color="auto" w:fill="FFFFFF"/>
-        </w:rPr>
-      </w:pPr>
+        <w:pStyle w:val="a9"/>
+        <w:ind w:firstLine="567"/>
+        <w:jc w:val="both"/>
+        <w:rPr>
+          <w:rFonts w:ascii="Courier New" w:eastAsia="Times New Roman" w:hAnsi="Courier New" w:cs="Courier New"/>
+          <w:b w:val="0"/>
+          <w:i/>
+          <w:color w:val="auto"/>
+          <w:sz w:val="26"/>
+          <w:szCs w:val="20"/>
+          <w:lang w:eastAsia="ru-RU"/>
+        </w:rPr>
+      </w:pPr>
+      <w:r>
+        <w:rPr>
+          <w:b w:val="0"/>
+          <w:sz w:val="28"/>
+        </w:rPr>
+        <w:t xml:space="preserve">Для хранения </w:t>
+      </w:r>
+      <w:r>
+        <w:rPr>
+          <w:b w:val="0"/>
+          <w:sz w:val="28"/>
+        </w:rPr>
+        <w:t>ключей была реализована структура</w:t>
+      </w:r>
+      <w:r>
+        <w:rPr>
+          <w:b w:val="0"/>
+          <w:sz w:val="28"/>
+        </w:rPr>
+        <w:t xml:space="preserve"> </w:t>
+      </w:r>
+      <w:r>
+        <w:rPr>
+          <w:rFonts w:ascii="Courier New" w:hAnsi="Courier New" w:cs="Courier New"/>
+          <w:b w:val="0"/>
+          <w:sz w:val="28"/>
+          <w:lang w:val="en-US"/>
+        </w:rPr>
+        <w:t>name</w:t>
+      </w:r>
+      <w:r>
+        <w:rPr>
+          <w:rFonts w:ascii="Courier New" w:hAnsi="Courier New" w:cs="Courier New"/>
+          <w:b w:val="0"/>
+          <w:sz w:val="28"/>
+        </w:rPr>
+        <w:t>_</w:t>
+      </w:r>
+      <w:r>
+        <w:rPr>
+          <w:rFonts w:ascii="Courier New" w:hAnsi="Courier New" w:cs="Courier New"/>
+          <w:b w:val="0"/>
+          <w:sz w:val="28"/>
+          <w:lang w:val="en-US"/>
+        </w:rPr>
+        <w:t>key</w:t>
+      </w:r>
+      <w:r>
+        <w:rPr>
+          <w:rFonts w:ascii="Courier New" w:hAnsi="Courier New" w:cs="Courier New"/>
+          <w:b w:val="0"/>
+          <w:sz w:val="28"/>
+        </w:rPr>
+        <w:t>_</w:t>
+      </w:r>
+      <w:r>
+        <w:rPr>
+          <w:rFonts w:ascii="Courier New" w:hAnsi="Courier New" w:cs="Courier New"/>
+          <w:b w:val="0"/>
+          <w:sz w:val="28"/>
+          <w:lang w:val="en-US"/>
+        </w:rPr>
+        <w:t>t</w:t>
+      </w:r>
+      <w:r>
+        <w:rPr>
+          <w:b w:val="0"/>
+          <w:sz w:val="28"/>
+        </w:rPr>
+        <w:t>.</w:t>
+      </w:r>
+    </w:p>
+    <w:p>
+      <w:pPr>
+        <w:pStyle w:val="a9"/>
+        <w:ind w:firstLine="567"/>
+        <w:rPr>
+          <w:rFonts w:ascii="Courier New" w:hAnsi="Courier New" w:cs="Courier New"/>
+          <w:b w:val="0"/>
+          <w:sz w:val="28"/>
+        </w:rPr>
+      </w:pPr>
+      <w:r>
+        <w:rPr>
+          <w:b w:val="0"/>
+          <w:sz w:val="28"/>
+        </w:rPr>
+        <w:t>Ниже</w:t>
+      </w:r>
+      <w:r>
+        <w:rPr>
+          <w:b w:val="0"/>
+          <w:sz w:val="28"/>
+        </w:rPr>
+        <w:t xml:space="preserve"> </w:t>
+      </w:r>
+      <w:r>
+        <w:rPr>
+          <w:b w:val="0"/>
+          <w:sz w:val="28"/>
+        </w:rPr>
+        <w:t>приведено описание типа</w:t>
+      </w:r>
+      <w:r>
+        <w:rPr>
+          <w:b w:val="0"/>
+          <w:sz w:val="28"/>
+        </w:rPr>
+        <w:t xml:space="preserve"> </w:t>
+      </w:r>
+      <w:r>
+        <w:rPr>
+          <w:rFonts w:ascii="Courier New" w:hAnsi="Courier New" w:cs="Courier New"/>
+          <w:b w:val="0"/>
+          <w:sz w:val="28"/>
+          <w:lang w:val="en-US"/>
+        </w:rPr>
+        <w:t>name</w:t>
+      </w:r>
+      <w:r>
+        <w:rPr>
+          <w:rFonts w:ascii="Courier New" w:hAnsi="Courier New" w:cs="Courier New"/>
+          <w:b w:val="0"/>
+          <w:sz w:val="28"/>
+        </w:rPr>
+        <w:t>_</w:t>
+      </w:r>
+      <w:r>
+        <w:rPr>
+          <w:rFonts w:ascii="Courier New" w:hAnsi="Courier New" w:cs="Courier New"/>
+          <w:b w:val="0"/>
+          <w:sz w:val="28"/>
+          <w:lang w:val="en-US"/>
+        </w:rPr>
+        <w:t>key</w:t>
+      </w:r>
+      <w:r>
+        <w:rPr>
+          <w:rFonts w:ascii="Courier New" w:hAnsi="Courier New" w:cs="Courier New"/>
+          <w:b w:val="0"/>
+          <w:sz w:val="28"/>
+        </w:rPr>
+        <w:t>_</w:t>
+      </w:r>
+      <w:r>
+        <w:rPr>
+          <w:rFonts w:ascii="Courier New" w:hAnsi="Courier New" w:cs="Courier New"/>
+          <w:b w:val="0"/>
+          <w:sz w:val="28"/>
+          <w:lang w:val="en-US"/>
+        </w:rPr>
+        <w:t>t</w:t>
+      </w:r>
+      <w:r>
+        <w:rPr>
+          <w:rFonts w:ascii="Courier New" w:hAnsi="Courier New" w:cs="Courier New"/>
+          <w:b w:val="0"/>
+          <w:sz w:val="28"/>
+        </w:rPr>
+        <w:t>.</w:t>
+      </w:r>
+    </w:p>
+    <w:p>
+      <w:pPr>
+        <w:pStyle w:val="HTML"/>
+        <w:rPr>
+          <w:rFonts w:eastAsiaTheme="minorHAnsi"/>
+          <w:bCs/>
+          <w:color w:val="252525"/>
+          <w:sz w:val="28"/>
+          <w:szCs w:val="22"/>
+          <w:shd w:val="clear" w:color="auto" w:fill="FFFFFF"/>
+          <w:lang w:val="en-US" w:eastAsia="en-US"/>
+        </w:rPr>
+      </w:pPr>
+      <w:r>
+        <w:rPr>
+          <w:rFonts w:eastAsiaTheme="minorHAnsi"/>
+          <w:bCs/>
+          <w:color w:val="252525"/>
+          <w:sz w:val="28"/>
+          <w:szCs w:val="22"/>
+          <w:shd w:val="clear" w:color="auto" w:fill="FFFFFF"/>
+          <w:lang w:val="en-US" w:eastAsia="en-US"/>
+        </w:rPr>
+        <w:t>typedef struct {</w:t>
+      </w:r>
+      <w:r>
+        <w:rPr>
+          <w:rFonts w:eastAsiaTheme="minorHAnsi"/>
+          <w:bCs/>
+          <w:color w:val="252525"/>
+          <w:sz w:val="28"/>
+          <w:szCs w:val="22"/>
+          <w:shd w:val="clear" w:color="auto" w:fill="FFFFFF"/>
+          <w:lang w:val="en-US" w:eastAsia="en-US"/>
+        </w:rPr>
+        <w:br/>
+        <w:t xml:space="preserve">    </w:t>
+      </w:r>
+      <w:r>
+        <w:rPr>
+          <w:rFonts w:eastAsiaTheme="minorHAnsi"/>
+          <w:bCs/>
+          <w:color w:val="252525"/>
+          <w:sz w:val="28"/>
+          <w:szCs w:val="22"/>
+          <w:shd w:val="clear" w:color="auto" w:fill="FFFFFF"/>
+          <w:lang w:val="en-US" w:eastAsia="en-US"/>
+        </w:rPr>
+        <w:t xml:space="preserve">char </w:t>
+      </w:r>
+      <w:proofErr w:type="gramStart"/>
+      <w:r>
+        <w:rPr>
+          <w:rFonts w:eastAsiaTheme="minorHAnsi"/>
+          <w:bCs/>
+          <w:color w:val="252525"/>
+          <w:sz w:val="28"/>
+          <w:szCs w:val="22"/>
+          <w:shd w:val="clear" w:color="auto" w:fill="FFFFFF"/>
+          <w:lang w:val="en-US" w:eastAsia="en-US"/>
+        </w:rPr>
+        <w:t>name[</w:t>
+      </w:r>
+      <w:proofErr w:type="gramEnd"/>
+      <w:r>
+        <w:rPr>
+          <w:rFonts w:eastAsiaTheme="minorHAnsi"/>
+          <w:bCs/>
+          <w:color w:val="252525"/>
+          <w:sz w:val="28"/>
+          <w:szCs w:val="22"/>
+          <w:shd w:val="clear" w:color="auto" w:fill="FFFFFF"/>
+          <w:lang w:val="en-US" w:eastAsia="en-US"/>
+        </w:rPr>
+        <w:t>128]</w:t>
+      </w:r>
+      <w:r>
+        <w:rPr>
+          <w:rFonts w:eastAsiaTheme="minorHAnsi"/>
+          <w:bCs/>
+          <w:color w:val="252525"/>
+          <w:sz w:val="28"/>
+          <w:szCs w:val="22"/>
+          <w:shd w:val="clear" w:color="auto" w:fill="FFFFFF"/>
+          <w:lang w:val="en-US" w:eastAsia="en-US"/>
+        </w:rPr>
+        <w:t>;</w:t>
+      </w:r>
+      <w:r>
+        <w:rPr>
+          <w:rFonts w:eastAsiaTheme="minorHAnsi"/>
+          <w:bCs/>
+          <w:color w:val="252525"/>
+          <w:sz w:val="28"/>
+          <w:szCs w:val="22"/>
+          <w:shd w:val="clear" w:color="auto" w:fill="FFFFFF"/>
+          <w:lang w:val="en-US" w:eastAsia="en-US"/>
+        </w:rPr>
+        <w:br/>
+        <w:t xml:space="preserve">    int </w:t>
+      </w:r>
+      <w:r>
+        <w:rPr>
+          <w:rFonts w:eastAsiaTheme="minorHAnsi"/>
+          <w:bCs/>
+          <w:color w:val="252525"/>
+          <w:sz w:val="28"/>
+          <w:szCs w:val="22"/>
+          <w:shd w:val="clear" w:color="auto" w:fill="FFFFFF"/>
+          <w:lang w:val="en-US" w:eastAsia="en-US"/>
+        </w:rPr>
+        <w:t>id</w:t>
+      </w:r>
+      <w:r>
+        <w:rPr>
+          <w:rFonts w:eastAsiaTheme="minorHAnsi"/>
+          <w:bCs/>
+          <w:color w:val="252525"/>
+          <w:sz w:val="28"/>
+          <w:szCs w:val="22"/>
+          <w:shd w:val="clear" w:color="auto" w:fill="FFFFFF"/>
+          <w:lang w:val="en-US" w:eastAsia="en-US"/>
+        </w:rPr>
+        <w:t>;</w:t>
+      </w:r>
+      <w:r>
+        <w:rPr>
+          <w:rFonts w:eastAsiaTheme="minorHAnsi"/>
+          <w:bCs/>
+          <w:color w:val="252525"/>
+          <w:sz w:val="28"/>
+          <w:szCs w:val="22"/>
+          <w:shd w:val="clear" w:color="auto" w:fill="FFFFFF"/>
+          <w:lang w:val="en-US" w:eastAsia="en-US"/>
+        </w:rPr>
+        <w:t xml:space="preserve"> </w:t>
+      </w:r>
+      <w:r>
+        <w:rPr>
+          <w:rFonts w:eastAsiaTheme="minorHAnsi"/>
+          <w:bCs/>
+          <w:color w:val="252525"/>
+          <w:sz w:val="28"/>
+          <w:szCs w:val="22"/>
+          <w:shd w:val="clear" w:color="auto" w:fill="FFFFFF"/>
+          <w:lang w:val="en-US" w:eastAsia="en-US"/>
+        </w:rPr>
+        <w:br/>
+        <w:t xml:space="preserve">} </w:t>
+      </w:r>
+      <w:proofErr w:type="spellStart"/>
+      <w:r>
+        <w:rPr>
+          <w:rFonts w:eastAsiaTheme="minorHAnsi"/>
+          <w:bCs/>
+          <w:color w:val="252525"/>
+          <w:sz w:val="28"/>
+          <w:szCs w:val="22"/>
+          <w:shd w:val="clear" w:color="auto" w:fill="FFFFFF"/>
+          <w:lang w:val="en-US" w:eastAsia="en-US"/>
+        </w:rPr>
+        <w:t>date_t</w:t>
+      </w:r>
+      <w:proofErr w:type="spellEnd"/>
+      <w:r>
+        <w:rPr>
+          <w:rFonts w:eastAsiaTheme="minorHAnsi"/>
+          <w:bCs/>
+          <w:color w:val="252525"/>
+          <w:sz w:val="28"/>
+          <w:szCs w:val="22"/>
+          <w:shd w:val="clear" w:color="auto" w:fill="FFFFFF"/>
+          <w:lang w:val="en-US" w:eastAsia="en-US"/>
+        </w:rPr>
+        <w:t>;</w:t>
+      </w:r>
+    </w:p>
+    <w:p>
+      <w:pPr>
+        <w:pStyle w:val="a9"/>
+        <w:ind w:firstLine="567"/>
+        <w:rPr>
+          <w:b w:val="0"/>
+          <w:sz w:val="28"/>
+        </w:rPr>
+      </w:pPr>
+      <w:r>
+        <w:rPr>
+          <w:b w:val="0"/>
+          <w:sz w:val="28"/>
+        </w:rPr>
+        <w:t>Поля структуры:</w:t>
+      </w:r>
+    </w:p>
+    <w:p>
+      <w:pPr>
+        <w:pStyle w:val="a9"/>
+        <w:numPr>
+          <w:ilvl w:val="0"/>
+          <w:numId w:val="4"/>
+        </w:numPr>
+        <w:rPr>
+          <w:b w:val="0"/>
+          <w:sz w:val="28"/>
+        </w:rPr>
+      </w:pPr>
+      <w:r>
+        <w:rPr>
+          <w:rFonts w:ascii="Courier New" w:hAnsi="Courier New" w:cs="Courier New"/>
+          <w:b w:val="0"/>
+          <w:sz w:val="28"/>
+          <w:lang w:val="en-US"/>
+        </w:rPr>
+        <w:t xml:space="preserve">name </w:t>
+      </w:r>
+      <w:r>
+        <w:rPr>
+          <w:b w:val="0"/>
+          <w:sz w:val="28"/>
+          <w:lang w:val="en-US"/>
+        </w:rPr>
+        <w:t>–</w:t>
+      </w:r>
+      <w:r>
+        <w:rPr>
+          <w:b w:val="0"/>
+          <w:sz w:val="28"/>
+          <w:lang w:val="en-US"/>
+        </w:rPr>
+        <w:t> </w:t>
+      </w:r>
+      <w:r>
+        <w:rPr>
+          <w:b w:val="0"/>
+          <w:sz w:val="28"/>
+        </w:rPr>
+        <w:t>имя</w:t>
+      </w:r>
+      <w:r>
+        <w:rPr>
+          <w:b w:val="0"/>
+          <w:sz w:val="28"/>
+        </w:rPr>
+        <w:t>;</w:t>
+      </w:r>
+    </w:p>
+    <w:p>
+      <w:pPr>
+        <w:pStyle w:val="a9"/>
+        <w:numPr>
+          <w:ilvl w:val="0"/>
+          <w:numId w:val="4"/>
+        </w:numPr>
+        <w:rPr>
+          <w:b w:val="0"/>
+          <w:bCs w:val="0"/>
+        </w:rPr>
+      </w:pPr>
+      <w:r>
+        <w:rPr>
+          <w:rFonts w:ascii="Courier New" w:hAnsi="Courier New" w:cs="Courier New"/>
+          <w:b w:val="0"/>
+          <w:sz w:val="28"/>
+          <w:lang w:val="en-US"/>
+        </w:rPr>
+        <w:t>id</w:t>
+      </w:r>
+      <w:r>
+        <w:rPr>
+          <w:rFonts w:ascii="Courier New" w:hAnsi="Courier New" w:cs="Courier New"/>
+          <w:b w:val="0"/>
+          <w:sz w:val="28"/>
+        </w:rPr>
+        <w:t xml:space="preserve"> </w:t>
+      </w:r>
+      <w:r>
+        <w:rPr>
+          <w:b w:val="0"/>
+          <w:sz w:val="28"/>
+        </w:rPr>
+        <w:t>–</w:t>
+      </w:r>
+      <w:r>
+        <w:rPr>
+          <w:b w:val="0"/>
+          <w:sz w:val="28"/>
+        </w:rPr>
+        <w:t>индекс в исходной таблице</w:t>
+      </w:r>
+      <w:r>
+        <w:rPr>
+          <w:b w:val="0"/>
+          <w:sz w:val="28"/>
+        </w:rPr>
+        <w:t>;</w:t>
+      </w:r>
       <w:r>
         <w:br w:type="page"/>
       </w:r>
@@ -6799,7 +7269,7 @@
           <w:sz w:val="24"/>
           <w:szCs w:val="18"/>
         </w:rPr>
-        <w:t>дополнительной памяти, однако при большом размере сортируемой структуры</w:t>
+        <w:t>дополнительной памяти</w:t>
       </w:r>
       <w:r>
         <w:rPr>
@@ -6808,7 +7278,7 @@
           <w:sz w:val="24"/>
           <w:szCs w:val="18"/>
         </w:rPr>
-        <w:t xml:space="preserve"> размер дополнительной памяти</w:t>
+        <w:t xml:space="preserve"> (</w:t>
       </w:r>
       <w:r>
         <w:rPr>
@@ -6817,9 +7287,10 @@
           <w:sz w:val="24"/>
           <w:szCs w:val="18"/>
         </w:rPr>
-        <w:t xml:space="preserve"> </w:t>
+        <w:t>(</w:t>
       </w:r>
       <w:proofErr w:type="spellStart"/>
+      <w:proofErr w:type="gramStart"/>
       <w:r>
         <w:rPr>
           <w:b w:val="0"/>
@@ -6840,6 +7311,7 @@
         </w:rPr>
         <w:t>(</w:t>
       </w:r>
+      <w:proofErr w:type="gramEnd"/>
       <w:r>
         <w:rPr>
           <w:b w:val="0"/>
@@ -6848,7 +7320,7 @@
           <w:szCs w:val="18"/>
           <w:lang w:val="en-US"/>
         </w:rPr>
-        <w:t>int</w:t>
+        <w:t>FIELD</w:t>
       </w:r>
       <w:r>
         <w:rPr>
@@ -6857,10 +7329,9 @@
           <w:sz w:val="24"/>
           <w:szCs w:val="18"/>
         </w:rPr>
-        <w:t xml:space="preserve">) / </w:t>
+        <w:t xml:space="preserve">) + </w:t>
       </w:r>
       <w:proofErr w:type="spellStart"/>
-      <w:proofErr w:type="gramStart"/>
       <w:r>
         <w:rPr>
           <w:b w:val="0"/>
@@ -6881,7 +7352,6 @@
         </w:rPr>
         <w:t>(</w:t>
       </w:r>
-      <w:proofErr w:type="gramEnd"/>
       <w:r>
         <w:rPr>
           <w:b w:val="0"/>
@@ -6890,7 +7360,7 @@
           <w:szCs w:val="18"/>
           <w:lang w:val="en-US"/>
         </w:rPr>
-        <w:t>struct</w:t>
+        <w:t>int</w:t>
       </w:r>
       <w:r>
         <w:rPr>
@@ -6899,7 +7369,7 @@
           <w:sz w:val="24"/>
           <w:szCs w:val="18"/>
         </w:rPr>
-        <w:t xml:space="preserve"> </w:t>
+        <w:t xml:space="preserve">)) * </w:t>
       </w:r>
       <w:r>
         <w:rPr>
@@ -6909,7 +7379,7 @@
           <w:szCs w:val="18"/>
           <w:lang w:val="en-US"/>
         </w:rPr>
-        <w:t>my</w:t>
+        <w:t>n</w:t>
       </w:r>
       <w:r>
         <w:rPr>
@@ -6918,7 +7388,7 @@
           <w:sz w:val="24"/>
           <w:szCs w:val="18"/>
         </w:rPr>
-        <w:t>_</w:t>
+        <w:t xml:space="preserve">, </w:t>
       </w:r>
       <w:r>
         <w:rPr>
@@ -6928,7 +7398,7 @@
           <w:szCs w:val="18"/>
           <w:lang w:val="en-US"/>
         </w:rPr>
-        <w:t>struct</w:t>
+        <w:t>  </w:t>
       </w:r>
       <w:r>
         <w:rPr>
@@ -6937,7 +7407,62 @@
           <w:sz w:val="24"/>
           <w:szCs w:val="18"/>
         </w:rPr>
-        <w:t xml:space="preserve">) </w:t>
+        <w:t xml:space="preserve">где </w:t>
+      </w:r>
+      <w:r>
+        <w:rPr>
+          <w:b w:val="0"/>
+          <w:bCs w:val="0"/>
+          <w:sz w:val="24"/>
+          <w:szCs w:val="18"/>
+          <w:lang w:val="en-US"/>
+        </w:rPr>
+        <w:t>n</w:t>
+      </w:r>
+      <w:r>
+        <w:rPr>
+          <w:b w:val="0"/>
+          <w:bCs w:val="0"/>
+          <w:sz w:val="24"/>
+          <w:szCs w:val="18"/>
+        </w:rPr>
+        <w:t xml:space="preserve"> </w:t>
+      </w:r>
+      <w:r>
+        <w:rPr>
+          <w:b w:val="0"/>
+          <w:bCs w:val="0"/>
+          <w:sz w:val="24"/>
+          <w:szCs w:val="18"/>
+        </w:rPr>
+        <w:t>–</w:t>
+      </w:r>
+      <w:r>
+        <w:rPr>
+          <w:b w:val="0"/>
+          <w:bCs w:val="0"/>
+          <w:sz w:val="24"/>
+          <w:szCs w:val="18"/>
+        </w:rPr>
+        <w:t xml:space="preserve"> </w:t>
+      </w:r>
+      <w:r>
+        <w:rPr>
+          <w:b w:val="0"/>
+          <w:bCs w:val="0"/>
+          <w:sz w:val="24"/>
+          <w:szCs w:val="18"/>
+        </w:rPr>
+        <w:t xml:space="preserve">количество записей). </w:t>
+      </w:r>
+      <w:r>
+        <w:rPr>
+          <w:b w:val="0"/>
+          <w:bCs w:val="0"/>
+          <w:sz w:val="24"/>
+          <w:szCs w:val="18"/>
+        </w:rPr>
+        <w:t>Однако при большом размере изначальной структуры выигрыш по времени при перестановках становится существенным (в 2-3 раза).</w:t>
       </w:r>
     </w:p>
     <w:p>
@@ -7466,8 +7991,6 @@
         </w:rPr>
         <w:t>а</w:t>
       </w:r>
-      <w:bookmarkStart w:id="0" w:name="_GoBack"/>
-      <w:bookmarkEnd w:id="0"/>
       <w:r>
         <w:rPr>
           <w:rFonts w:eastAsiaTheme="minorHAnsi"/>
@@ -7517,7 +8040,7 @@
 </file>
 
 <file path=word/endnotes.xml><?xml version="1.0" encoding="utf-8"?>
-<w:endnotes xmlns:wpc="http://schemas.microsoft.com/office/word/2010/wordprocessingCanvas" xmlns:cx="http://schemas.microsoft.com/office/drawing/2014/chartex" xmlns:cx1="http://schemas.microsoft.com/office/drawing/2015/9/8/chartex" xmlns:cx2="http://schemas.microsoft.com/office/drawing/2015/10/21/chartex" xmlns:cx3="http://schemas.microsoft.com/office/drawing/2016/5/9/chartex" xmlns:cx4="http://schemas.microsoft.com/office/drawing/2016/5/10/chartex" xmlns:cx5="http://schemas.microsoft.com/office/drawing/2016/5/11/chartex" xmlns:cx6="http://schemas.microsoft.com/office/drawing/2016/5/12/chartex" xmlns:cx7="http://schemas.microsoft.com/office/drawing/2016/5/13/chartex" xmlns:cx8="http://schemas.microsoft.com/office/drawing/2016/5/14/chartex" xmlns:mc="http://schemas.openxmlformats.org/markup-compatibility/2006" xmlns:aink="http://schemas.microsoft.com/office/drawing/2016/ink" xmlns:am3d="http://schemas.microsoft.com/office/drawing/2017/model3d" xmlns:o="urn:schemas-microsoft-com:office:office" xmlns:r="http://schemas.openxmlformats.org/officeDocument/2006/relationships" xmlns:m="http://schemas.openxmlformats.org/officeDocument/2006/math" xmlns:v="urn:schemas-microsoft-com:vml" xmlns:wp14="http://schemas.microsoft.com/office/word/2010/wordprocessingDrawing" xmlns:wp="http://schemas.openxmlformats.org/drawingml/2006/wordprocessingDrawing" xmlns:w10="urn:schemas-microsoft-com:office:word" xmlns:w="http://schemas.openxmlformats.org/wordprocessingml/2006/main" xmlns:w14="http://schemas.microsoft.com/office/word/2010/wordml" xmlns:w15="http://schemas.microsoft.com/office/word/2012/wordml" xmlns:w16cid="http://schemas.microsoft.com/office/word/2016/wordml/cid" xmlns:w16se="http://schemas.microsoft.com/office/word/2015/wordml/symex" xmlns:wpg="http://schemas.microsoft.com/office/word/2010/wordprocessingGroup" xmlns:wpi="http://schemas.microsoft.com/office/word/2010/wordprocessingInk" xmlns:wne="http://schemas.microsoft.com/office/word/2006/wordml" xmlns:wps="http://schemas.microsoft.com/office/word/2010/wordprocessingShape" mc:Ignorable="w14 w15 w16se w16cid wp14">
+<w:endnotes xmlns:wpc="http://schemas.microsoft.com/office/word/2010/wordprocessingCanvas" xmlns:cx="http://schemas.microsoft.com/office/drawing/2014/chartex" xmlns:cx1="http://schemas.microsoft.com/office/drawing/2015/9/8/chartex" xmlns:cx2="http://schemas.microsoft.com/office/drawing/2015/10/21/chartex" xmlns:cx3="http://schemas.microsoft.com/office/drawing/2016/5/9/chartex" xmlns:cx4="http://schemas.microsoft.com/office/drawing/2016/5/10/chartex" xmlns:cx5="http://schemas.microsoft.com/office/drawing/2016/5/11/chartex" xmlns:cx6="http://schemas.microsoft.com/office/drawing/2016/5/12/chartex" xmlns:cx7="http://schemas.microsoft.com/office/drawing/2016/5/13/chartex" xmlns:cx8="http://schemas.microsoft.com/office/drawing/2016/5/14/chartex" xmlns:mc="http://schemas.openxmlformats.org/markup-compatibility/2006" xmlns:aink="http://schemas.microsoft.com/office/drawing/2016/ink" xmlns:am3d="http://schemas.microsoft.com/office/drawing/2017/model3d" xmlns:o="urn:schemas-microsoft-com:office:office" xmlns:r="http://schemas.openxmlformats.org/officeDocument/2006/relationships" xmlns:m="http://schemas.openxmlformats.org/officeDocument/2006/math" xmlns:v="urn:schemas-microsoft-com:vml" xmlns:wp14="http://schemas.microsoft.com/office/word/2010/wordprocessingDrawing" xmlns:wp="http://schemas.openxmlformats.org/drawingml/2006/wordprocessingDrawing" xmlns:w10="urn:schemas-microsoft-com:office:word" xmlns:w="http://schemas.openxmlformats.org/wordprocessingml/2006/main" xmlns:w14="http://schemas.microsoft.com/office/word/2010/wordml" xmlns:w15="http://schemas.microsoft.com/office/word/2012/wordml" xmlns:w16cex="http://schemas.microsoft.com/office/word/2018/wordml/cex" xmlns:w16cid="http://schemas.microsoft.com/office/word/2016/wordml/cid" xmlns:w16="http://schemas.microsoft.com/office/word/2018/wordml" xmlns:w16sdtdh="http://schemas.microsoft.com/office/word/2020/wordml/sdtdatahash" xmlns:w16se="http://schemas.microsoft.com/office/word/2015/wordml/symex" xmlns:wpg="http://schemas.microsoft.com/office/word/2010/wordprocessingGroup" xmlns:wpi="http://schemas.microsoft.com/office/word/2010/wordprocessingInk" xmlns:wne="http://schemas.microsoft.com/office/word/2006/wordml" xmlns:wps="http://schemas.microsoft.com/office/word/2010/wordprocessingShape" mc:Ignorable="w14 w15 w16se w16cid w16 w16cex w16sdtdh wp14">
   <w:endnote w:type="separator" w:id="-1">
     <w:p>
       <w:pPr>
@@ -7542,7 +8065,7 @@
 </file>
 
 <file path=word/footer1.xml><?xml version="1.0" encoding="utf-8"?>
-<w:ftr xmlns:wpc="http://schemas.microsoft.com/office/word/2010/wordprocessingCanvas" xmlns:cx="http://schemas.microsoft.com/office/drawing/2014/chartex" xmlns:cx1="http://schemas.microsoft.com/office/drawing/2015/9/8/chartex" xmlns:cx2="http://schemas.microsoft.com/office/drawing/2015/10/21/chartex" xmlns:cx3="http://schemas.microsoft.com/office/drawing/2016/5/9/chartex" xmlns:cx4="http://schemas.microsoft.com/office/drawing/2016/5/10/chartex" xmlns:cx5="http://schemas.microsoft.com/office/drawing/2016/5/11/chartex" xmlns:cx6="http://schemas.microsoft.com/office/drawing/2016/5/12/chartex" xmlns:cx7="http://schemas.microsoft.com/office/drawing/2016/5/13/chartex" xmlns:cx8="http://schemas.microsoft.com/office/drawing/2016/5/14/chartex" xmlns:mc="http://schemas.openxmlformats.org/markup-compatibility/2006" xmlns:aink="http://schemas.microsoft.com/office/drawing/2016/ink" xmlns:am3d="http://schemas.microsoft.com/office/drawing/2017/model3d" xmlns:o="urn:schemas-microsoft-com:office:office" xmlns:r="http://schemas.openxmlformats.org/officeDocument/2006/relationships" xmlns:m="http://schemas.openxmlformats.org/officeDocument/2006/math" xmlns:v="urn:schemas-microsoft-com:vml" xmlns:wp14="http://schemas.microsoft.com/office/word/2010/wordprocessingDrawing" xmlns:wp="http://schemas.openxmlformats.org/drawingml/2006/wordprocessingDrawing" xmlns:w10="urn:schemas-microsoft-com:office:word" xmlns:w="http://schemas.openxmlformats.org/wordprocessingml/2006/main" xmlns:w14="http://schemas.microsoft.com/office/word/2010/wordml" xmlns:w15="http://schemas.microsoft.com/office/word/2012/wordml" xmlns:w16cid="http://schemas.microsoft.com/office/word/2016/wordml/cid" xmlns:w16se="http://schemas.microsoft.com/office/word/2015/wordml/symex" xmlns:wpg="http://schemas.microsoft.com/office/word/2010/wordprocessingGroup" xmlns:wpi="http://schemas.microsoft.com/office/word/2010/wordprocessingInk" xmlns:wne="http://schemas.microsoft.com/office/word/2006/wordml" xmlns:wps="http://schemas.microsoft.com/office/word/2010/wordprocessingShape" mc:Ignorable="w14 w15 w16se w16cid wp14">
+<w:ftr xmlns:wpc="http://schemas.microsoft.com/office/word/2010/wordprocessingCanvas" xmlns:cx="http://schemas.microsoft.com/office/drawing/2014/chartex" xmlns:cx1="http://schemas.microsoft.com/office/drawing/2015/9/8/chartex" xmlns:cx2="http://schemas.microsoft.com/office/drawing/2015/10/21/chartex" xmlns:cx3="http://schemas.microsoft.com/office/drawing/2016/5/9/chartex" xmlns:cx4="http://schemas.microsoft.com/office/drawing/2016/5/10/chartex" xmlns:cx5="http://schemas.microsoft.com/office/drawing/2016/5/11/chartex" xmlns:cx6="http://schemas.microsoft.com/office/drawing/2016/5/12/chartex" xmlns:cx7="http://schemas.microsoft.com/office/drawing/2016/5/13/chartex" xmlns:cx8="http://schemas.microsoft.com/office/drawing/2016/5/14/chartex" xmlns:mc="http://schemas.openxmlformats.org/markup-compatibility/2006" xmlns:aink="http://schemas.microsoft.com/office/drawing/2016/ink" xmlns:am3d="http://schemas.microsoft.com/office/drawing/2017/model3d" xmlns:o="urn:schemas-microsoft-com:office:office" xmlns:r="http://schemas.openxmlformats.org/officeDocument/2006/relationships" xmlns:m="http://schemas.openxmlformats.org/officeDocument/2006/math" xmlns:v="urn:schemas-microsoft-com:vml" xmlns:wp14="http://schemas.microsoft.com/office/word/2010/wordprocessingDrawing" xmlns:wp="http://schemas.openxmlformats.org/drawingml/2006/wordprocessingDrawing" xmlns:w10="urn:schemas-microsoft-com:office:word" xmlns:w="http://schemas.openxmlformats.org/wordprocessingml/2006/main" xmlns:w14="http://schemas.microsoft.com/office/word/2010/wordml" xmlns:w15="http://schemas.microsoft.com/office/word/2012/wordml" xmlns:w16cex="http://schemas.microsoft.com/office/word/2018/wordml/cex" xmlns:w16cid="http://schemas.microsoft.com/office/word/2016/wordml/cid" xmlns:w16="http://schemas.microsoft.com/office/word/2018/wordml" xmlns:w16sdtdh="http://schemas.microsoft.com/office/word/2020/wordml/sdtdatahash" xmlns:w16se="http://schemas.microsoft.com/office/word/2015/wordml/symex" xmlns:wpg="http://schemas.microsoft.com/office/word/2010/wordprocessingGroup" xmlns:wpi="http://schemas.microsoft.com/office/word/2010/wordprocessingInk" xmlns:wne="http://schemas.microsoft.com/office/word/2006/wordml" xmlns:wps="http://schemas.microsoft.com/office/word/2010/wordprocessingShape" mc:Ignorable="w14 w15 w16se w16cid w16 w16cex w16sdtdh wp14">
   <w:p>
     <w:pPr>
       <w:pStyle w:val="a5"/>
@@ -7558,7 +8081,7 @@
 </file>
 
 <file path=word/footer2.xml><?xml version="1.0" encoding="utf-8"?>
-<w:ftr xmlns:wpc="http://schemas.microsoft.com/office/word/2010/wordprocessingCanvas" xmlns:cx="http://schemas.microsoft.com/office/drawing/2014/chartex" xmlns:cx1="http://schemas.microsoft.com/office/drawing/2015/9/8/chartex" xmlns:cx2="http://schemas.microsoft.com/office/drawing/2015/10/21/chartex" xmlns:cx3="http://schemas.microsoft.com/office/drawing/2016/5/9/chartex" xmlns:cx4="http://schemas.microsoft.com/office/drawing/2016/5/10/chartex" xmlns:cx5="http://schemas.microsoft.com/office/drawing/2016/5/11/chartex" xmlns:cx6="http://schemas.microsoft.com/office/drawing/2016/5/12/chartex" xmlns:cx7="http://schemas.microsoft.com/office/drawing/2016/5/13/chartex" xmlns:cx8="http://schemas.microsoft.com/office/drawing/2016/5/14/chartex" xmlns:mc="http://schemas.openxmlformats.org/markup-compatibility/2006" xmlns:aink="http://schemas.microsoft.com/office/drawing/2016/ink" xmlns:am3d="http://schemas.microsoft.com/office/drawing/2017/model3d" xmlns:o="urn:schemas-microsoft-com:office:office" xmlns:r="http://schemas.openxmlformats.org/officeDocument/2006/relationships" xmlns:m="http://schemas.openxmlformats.org/officeDocument/2006/math" xmlns:v="urn:schemas-microsoft-com:vml" xmlns:wp14="http://schemas.microsoft.com/office/word/2010/wordprocessingDrawing" xmlns:wp="http://schemas.openxmlformats.org/drawingml/2006/wordprocessingDrawing" xmlns:w10="urn:schemas-microsoft-com:office:word" xmlns:w="http://schemas.openxmlformats.org/wordprocessingml/2006/main" xmlns:w14="http://schemas.microsoft.com/office/word/2010/wordml" xmlns:w15="http://schemas.microsoft.com/office/word/2012/wordml" xmlns:w16cid="http://schemas.microsoft.com/office/word/2016/wordml/cid" xmlns:w16se="http://schemas.microsoft.com/office/word/2015/wordml/symex" xmlns:wpg="http://schemas.microsoft.com/office/word/2010/wordprocessingGroup" xmlns:wpi="http://schemas.microsoft.com/office/word/2010/wordprocessingInk" xmlns:wne="http://schemas.microsoft.com/office/word/2006/wordml" xmlns:wps="http://schemas.microsoft.com/office/word/2010/wordprocessingShape" mc:Ignorable="w14 w15 w16se w16cid wp14">
+<w:ftr xmlns:wpc="http://schemas.microsoft.com/office/word/2010/wordprocessingCanvas" xmlns:cx="http://schemas.microsoft.com/office/drawing/2014/chartex" xmlns:cx1="http://schemas.microsoft.com/office/drawing/2015/9/8/chartex" xmlns:cx2="http://schemas.microsoft.com/office/drawing/2015/10/21/chartex" xmlns:cx3="http://schemas.microsoft.com/office/drawing/2016/5/9/chartex" xmlns:cx4="http://schemas.microsoft.com/office/drawing/2016/5/10/chartex" xmlns:cx5="http://schemas.microsoft.com/office/drawing/2016/5/11/chartex" xmlns:cx6="http://schemas.microsoft.com/office/drawing/2016/5/12/chartex" xmlns:cx7="http://schemas.microsoft.com/office/drawing/2016/5/13/chartex" xmlns:cx8="http://schemas.microsoft.com/office/drawing/2016/5/14/chartex" xmlns:mc="http://schemas.openxmlformats.org/markup-compatibility/2006" xmlns:aink="http://schemas.microsoft.com/office/drawing/2016/ink" xmlns:am3d="http://schemas.microsoft.com/office/drawing/2017/model3d" xmlns:o="urn:schemas-microsoft-com:office:office" xmlns:r="http://schemas.openxmlformats.org/officeDocument/2006/relationships" xmlns:m="http://schemas.openxmlformats.org/officeDocument/2006/math" xmlns:v="urn:schemas-microsoft-com:vml" xmlns:wp14="http://schemas.microsoft.com/office/word/2010/wordprocessingDrawing" xmlns:wp="http://schemas.openxmlformats.org/drawingml/2006/wordprocessingDrawing" xmlns:w10="urn:schemas-microsoft-com:office:word" xmlns:w="http://schemas.openxmlformats.org/wordprocessingml/2006/main" xmlns:w14="http://schemas.microsoft.com/office/word/2010/wordml" xmlns:w15="http://schemas.microsoft.com/office/word/2012/wordml" xmlns:w16cex="http://schemas.microsoft.com/office/word/2018/wordml/cex" xmlns:w16cid="http://schemas.microsoft.com/office/word/2016/wordml/cid" xmlns:w16="http://schemas.microsoft.com/office/word/2018/wordml" xmlns:w16sdtdh="http://schemas.microsoft.com/office/word/2020/wordml/sdtdatahash" xmlns:w16se="http://schemas.microsoft.com/office/word/2015/wordml/symex" xmlns:wpg="http://schemas.microsoft.com/office/word/2010/wordprocessingGroup" xmlns:wpi="http://schemas.microsoft.com/office/word/2010/wordprocessingInk" xmlns:wne="http://schemas.microsoft.com/office/word/2006/wordml" xmlns:wps="http://schemas.microsoft.com/office/word/2010/wordprocessingShape" mc:Ignorable="w14 w15 w16se w16cid w16 w16cex w16sdtdh wp14">
   <w:p>
     <w:pPr>
       <w:pStyle w:val="a5"/>
@@ -7601,7 +8124,7 @@
 </file>
 
 <file path=word/footnotes.xml><?xml version="1.0" encoding="utf-8"?>
-<w:footnotes xmlns:wpc="http://schemas.microsoft.com/office/word/2010/wordprocessingCanvas" xmlns:cx="http://schemas.microsoft.com/office/drawing/2014/chartex" xmlns:cx1="http://schemas.microsoft.com/office/drawing/2015/9/8/chartex" xmlns:cx2="http://schemas.microsoft.com/office/drawing/2015/10/21/chartex" xmlns:cx3="http://schemas.microsoft.com/office/drawing/2016/5/9/chartex" xmlns:cx4="http://schemas.microsoft.com/office/drawing/2016/5/10/chartex" xmlns:cx5="http://schemas.microsoft.com/office/drawing/2016/5/11/chartex" xmlns:cx6="http://schemas.microsoft.com/office/drawing/2016/5/12/chartex" xmlns:cx7="http://schemas.microsoft.com/office/drawing/2016/5/13/chartex" xmlns:cx8="http://schemas.microsoft.com/office/drawing/2016/5/14/chartex" xmlns:mc="http://schemas.openxmlformats.org/markup-compatibility/2006" xmlns:aink="http://schemas.microsoft.com/office/drawing/2016/ink" xmlns:am3d="http://schemas.microsoft.com/office/drawing/2017/model3d" xmlns:o="urn:schemas-microsoft-com:office:office" xmlns:r="http://schemas.openxmlformats.org/officeDocument/2006/relationships" xmlns:m="http://schemas.openxmlformats.org/officeDocument/2006/math" xmlns:v="urn:schemas-microsoft-com:vml" xmlns:wp14="http://schemas.microsoft.com/office/word/2010/wordprocessingDrawing" xmlns:wp="http://schemas.openxmlformats.org/drawingml/2006/wordprocessingDrawing" xmlns:w10="urn:schemas-microsoft-com:office:word" xmlns:w="http://schemas.openxmlformats.org/wordprocessingml/2006/main" xmlns:w14="http://schemas.microsoft.com/office/word/2010/wordml" xmlns:w15="http://schemas.microsoft.com/office/word/2012/wordml" xmlns:w16cid="http://schemas.microsoft.com/office/word/2016/wordml/cid" xmlns:w16se="http://schemas.microsoft.com/office/word/2015/wordml/symex" xmlns:wpg="http://schemas.microsoft.com/office/word/2010/wordprocessingGroup" xmlns:wpi="http://schemas.microsoft.com/office/word/2010/wordprocessingInk" xmlns:wne="http://schemas.microsoft.com/office/word/2006/wordml" xmlns:wps="http://schemas.microsoft.com/office/word/2010/wordprocessingShape" mc:Ignorable="w14 w15 w16se w16cid wp14">
+<w:footnotes xmlns:wpc="http://schemas.microsoft.com/office/word/2010/wordprocessingCanvas" xmlns:cx="http://schemas.microsoft.com/office/drawing/2014/chartex" xmlns:cx1="http://schemas.microsoft.com/office/drawing/2015/9/8/chartex" xmlns:cx2="http://schemas.microsoft.com/office/drawing/2015/10/21/chartex" xmlns:cx3="http://schemas.microsoft.com/office/drawing/2016/5/9/chartex" xmlns:cx4="http://schemas.microsoft.com/office/drawing/2016/5/10/chartex" xmlns:cx5="http://schemas.microsoft.com/office/drawing/2016/5/11/chartex" xmlns:cx6="http://schemas.microsoft.com/office/drawing/2016/5/12/chartex" xmlns:cx7="http://schemas.microsoft.com/office/drawing/2016/5/13/chartex" xmlns:cx8="http://schemas.microsoft.com/office/drawing/2016/5/14/chartex" xmlns:mc="http://schemas.openxmlformats.org/markup-compatibility/2006" xmlns:aink="http://schemas.microsoft.com/office/drawing/2016/ink" xmlns:am3d="http://schemas.microsoft.com/office/drawing/2017/model3d" xmlns:o="urn:schemas-microsoft-com:office:office" xmlns:r="http://schemas.openxmlformats.org/officeDocument/2006/relationships" xmlns:m="http://schemas.openxmlformats.org/officeDocument/2006/math" xmlns:v="urn:schemas-microsoft-com:vml" xmlns:wp14="http://schemas.microsoft.com/office/word/2010/wordprocessingDrawing" xmlns:wp="http://schemas.openxmlformats.org/drawingml/2006/wordprocessingDrawing" xmlns:w10="urn:schemas-microsoft-com:office:word" xmlns:w="http://schemas.openxmlformats.org/wordprocessingml/2006/main" xmlns:w14="http://schemas.microsoft.com/office/word/2010/wordml" xmlns:w15="http://schemas.microsoft.com/office/word/2012/wordml" xmlns:w16cex="http://schemas.microsoft.com/office/word/2018/wordml/cex" xmlns:w16cid="http://schemas.microsoft.com/office/word/2016/wordml/cid" xmlns:w16="http://schemas.microsoft.com/office/word/2018/wordml" xmlns:w16sdtdh="http://schemas.microsoft.com/office/word/2020/wordml/sdtdatahash" xmlns:w16se="http://schemas.microsoft.com/office/word/2015/wordml/symex" xmlns:wpg="http://schemas.microsoft.com/office/word/2010/wordprocessingGroup" xmlns:wpi="http://schemas.microsoft.com/office/word/2010/wordprocessingInk" xmlns:wne="http://schemas.microsoft.com/office/word/2006/wordml" xmlns:wps="http://schemas.microsoft.com/office/word/2010/wordprocessingShape" mc:Ignorable="w14 w15 w16se w16cid w16 w16cex w16sdtdh wp14">
   <w:footnote w:type="separator" w:id="-1">
     <w:p>
       <w:pPr>
@@ -7626,7 +8149,7 @@
 </file>
 
 <file path=word/header1.xml><?xml version="1.0" encoding="utf-8"?>
-<w:hdr xmlns:wpc="http://schemas.microsoft.com/office/word/2010/wordprocessingCanvas" xmlns:cx="http://schemas.microsoft.com/office/drawing/2014/chartex" xmlns:cx1="http://schemas.microsoft.com/office/drawing/2015/9/8/chartex" xmlns:cx2="http://schemas.microsoft.com/office/drawing/2015/10/21/chartex" xmlns:cx3="http://schemas.microsoft.com/office/drawing/2016/5/9/chartex" xmlns:cx4="http://schemas.microsoft.com/office/drawing/2016/5/10/chartex" xmlns:cx5="http://schemas.microsoft.com/office/drawing/2016/5/11/chartex" xmlns:cx6="http://schemas.microsoft.com/office/drawing/2016/5/12/chartex" xmlns:cx7="http://schemas.microsoft.com/office/drawing/2016/5/13/chartex" xmlns:cx8="http://schemas.microsoft.com/office/drawing/2016/5/14/chartex" xmlns:mc="http://schemas.openxmlformats.org/markup-compatibility/2006" xmlns:aink="http://schemas.microsoft.com/office/drawing/2016/ink" xmlns:am3d="http://schemas.microsoft.com/office/drawing/2017/model3d" xmlns:o="urn:schemas-microsoft-com:office:office" xmlns:r="http://schemas.openxmlformats.org/officeDocument/2006/relationships" xmlns:m="http://schemas.openxmlformats.org/officeDocument/2006/math" xmlns:v="urn:schemas-microsoft-com:vml" xmlns:wp14="http://schemas.microsoft.com/office/word/2010/wordprocessingDrawing" xmlns:wp="http://schemas.openxmlformats.org/drawingml/2006/wordprocessingDrawing" xmlns:w10="urn:schemas-microsoft-com:office:word" xmlns:w="http://schemas.openxmlformats.org/wordprocessingml/2006/main" xmlns:w14="http://schemas.microsoft.com/office/word/2010/wordml" xmlns:w15="http://schemas.microsoft.com/office/word/2012/wordml" xmlns:w16cid="http://schemas.microsoft.com/office/word/2016/wordml/cid" xmlns:w16se="http://schemas.microsoft.com/office/word/2015/wordml/symex" xmlns:wpg="http://schemas.microsoft.com/office/word/2010/wordprocessingGroup" xmlns:wpi="http://schemas.microsoft.com/office/word/2010/wordprocessingInk" xmlns:wne="http://schemas.microsoft.com/office/word/2006/wordml" xmlns:wps="http://schemas.microsoft.com/office/word/2010/wordprocessingShape" mc:Ignorable="w14 w15 w16se w16cid wp14">
+<w:hdr xmlns:wpc="http://schemas.microsoft.com/office/word/2010/wordprocessingCanvas" xmlns:cx="http://schemas.microsoft.com/office/drawing/2014/chartex" xmlns:cx1="http://schemas.microsoft.com/office/drawing/2015/9/8/chartex" xmlns:cx2="http://schemas.microsoft.com/office/drawing/2015/10/21/chartex" xmlns:cx3="http://schemas.microsoft.com/office/drawing/2016/5/9/chartex" xmlns:cx4="http://schemas.microsoft.com/office/drawing/2016/5/10/chartex" xmlns:cx5="http://schemas.microsoft.com/office/drawing/2016/5/11/chartex" xmlns:cx6="http://schemas.microsoft.com/office/drawing/2016/5/12/chartex" xmlns:cx7="http://schemas.microsoft.com/office/drawing/2016/5/13/chartex" xmlns:cx8="http://schemas.microsoft.com/office/drawing/2016/5/14/chartex" xmlns:mc="http://schemas.openxmlformats.org/markup-compatibility/2006" xmlns:aink="http://schemas.microsoft.com/office/drawing/2016/ink" xmlns:am3d="http://schemas.microsoft.com/office/drawing/2017/model3d" xmlns:o="urn:schemas-microsoft-com:office:office" xmlns:r="http://schemas.openxmlformats.org/officeDocument/2006/relationships" xmlns:m="http://schemas.openxmlformats.org/officeDocument/2006/math" xmlns:v="urn:schemas-microsoft-com:vml" xmlns:wp14="http://schemas.microsoft.com/office/word/2010/wordprocessingDrawing" xmlns:wp="http://schemas.openxmlformats.org/drawingml/2006/wordprocessingDrawing" xmlns:w10="urn:schemas-microsoft-com:office:word" xmlns:w="http://schemas.openxmlformats.org/wordprocessingml/2006/main" xmlns:w14="http://schemas.microsoft.com/office/word/2010/wordml" xmlns:w15="http://schemas.microsoft.com/office/word/2012/wordml" xmlns:w16cex="http://schemas.microsoft.com/office/word/2018/wordml/cex" xmlns:w16cid="http://schemas.microsoft.com/office/word/2016/wordml/cid" xmlns:w16="http://schemas.microsoft.com/office/word/2018/wordml" xmlns:w16sdtdh="http://schemas.microsoft.com/office/word/2020/wordml/sdtdatahash" xmlns:w16se="http://schemas.microsoft.com/office/word/2015/wordml/symex" xmlns:wpg="http://schemas.microsoft.com/office/word/2010/wordprocessingGroup" xmlns:wpi="http://schemas.microsoft.com/office/word/2010/wordprocessingInk" xmlns:wne="http://schemas.microsoft.com/office/word/2006/wordml" xmlns:wps="http://schemas.microsoft.com/office/word/2010/wordprocessingShape" mc:Ignorable="w14 w15 w16se w16cid w16 w16cex w16sdtdh wp14">
   <w:p>
     <w:pPr>
       <w:pStyle w:val="a3"/>
@@ -7683,7 +8206,7 @@
 </file>
 
 <file path=word/header2.xml><?xml version="1.0" encoding="utf-8"?>
-<w:hdr xmlns:wpc="http://schemas.microsoft.com/office/word/2010/wordprocessingCanvas" xmlns:cx="http://schemas.microsoft.com/office/drawing/2014/chartex" xmlns:cx1="http://schemas.microsoft.com/office/drawing/2015/9/8/chartex" xmlns:cx2="http://schemas.microsoft.com/office/drawing/2015/10/21/chartex" xmlns:cx3="http://schemas.microsoft.com/office/drawing/2016/5/9/chartex" xmlns:cx4="http://schemas.microsoft.com/office/drawing/2016/5/10/chartex" xmlns:cx5="http://schemas.microsoft.com/office/drawing/2016/5/11/chartex" xmlns:cx6="http://schemas.microsoft.com/office/drawing/2016/5/12/chartex" xmlns:cx7="http://schemas.microsoft.com/office/drawing/2016/5/13/chartex" xmlns:cx8="http://schemas.microsoft.com/office/drawing/2016/5/14/chartex" xmlns:mc="http://schemas.openxmlformats.org/markup-compatibility/2006" xmlns:aink="http://schemas.microsoft.com/office/drawing/2016/ink" xmlns:am3d="http://schemas.microsoft.com/office/drawing/2017/model3d" xmlns:o="urn:schemas-microsoft-com:office:office" xmlns:r="http://schemas.openxmlformats.org/officeDocument/2006/relationships" xmlns:m="http://schemas.openxmlformats.org/officeDocument/2006/math" xmlns:v="urn:schemas-microsoft-com:vml" xmlns:wp14="http://schemas.microsoft.com/office/word/2010/wordprocessingDrawing" xmlns:wp="http://schemas.openxmlformats.org/drawingml/2006/wordprocessingDrawing" xmlns:w10="urn:schemas-microsoft-com:office:word" xmlns:w="http://schemas.openxmlformats.org/wordprocessingml/2006/main" xmlns:w14="http://schemas.microsoft.com/office/word/2010/wordml" xmlns:w15="http://schemas.microsoft.com/office/word/2012/wordml" xmlns:w16cid="http://schemas.microsoft.com/office/word/2016/wordml/cid" xmlns:w16se="http://schemas.microsoft.com/office/word/2015/wordml/symex" xmlns:wpg="http://schemas.microsoft.com/office/word/2010/wordprocessingGroup" xmlns:wpi="http://schemas.microsoft.com/office/word/2010/wordprocessingInk" xmlns:wne="http://schemas.microsoft.com/office/word/2006/wordml" xmlns:wps="http://schemas.microsoft.com/office/word/2010/wordprocessingShape" mc:Ignorable="w14 w15 w16se w16cid wp14">
+<w:hdr xmlns:wpc="http://schemas.microsoft.com/office/word/2010/wordprocessingCanvas" xmlns:cx="http://schemas.microsoft.com/office/drawing/2014/chartex" xmlns:cx1="http://schemas.microsoft.com/office/drawing/2015/9/8/chartex" xmlns:cx2="http://schemas.microsoft.com/office/drawing/2015/10/21/chartex" xmlns:cx3="http://schemas.microsoft.com/office/drawing/2016/5/9/chartex" xmlns:cx4="http://schemas.microsoft.com/office/drawing/2016/5/10/chartex" xmlns:cx5="http://schemas.microsoft.com/office/drawing/2016/5/11/chartex" xmlns:cx6="http://schemas.microsoft.com/office/drawing/2016/5/12/chartex" xmlns:cx7="http://schemas.microsoft.com/office/drawing/2016/5/13/chartex" xmlns:cx8="http://schemas.microsoft.com/office/drawing/2016/5/14/chartex" xmlns:mc="http://schemas.openxmlformats.org/markup-compatibility/2006" xmlns:aink="http://schemas.microsoft.com/office/drawing/2016/ink" xmlns:am3d="http://schemas.microsoft.com/office/drawing/2017/model3d" xmlns:o="urn:schemas-microsoft-com:office:office" xmlns:r="http://schemas.openxmlformats.org/officeDocument/2006/relationships" xmlns:m="http://schemas.openxmlformats.org/officeDocument/2006/math" xmlns:v="urn:schemas-microsoft-com:vml" xmlns:wp14="http://schemas.microsoft.com/office/word/2010/wordprocessingDrawing" xmlns:wp="http://schemas.openxmlformats.org/drawingml/2006/wordprocessingDrawing" xmlns:w10="urn:schemas-microsoft-com:office:word" xmlns:w="http://schemas.openxmlformats.org/wordprocessingml/2006/main" xmlns:w14="http://schemas.microsoft.com/office/word/2010/wordml" xmlns:w15="http://schemas.microsoft.com/office/word/2012/wordml" xmlns:w16cex="http://schemas.microsoft.com/office/word/2018/wordml/cex" xmlns:w16cid="http://schemas.microsoft.com/office/word/2016/wordml/cid" xmlns:w16="http://schemas.microsoft.com/office/word/2018/wordml" xmlns:w16sdtdh="http://schemas.microsoft.com/office/word/2020/wordml/sdtdatahash" xmlns:w16se="http://schemas.microsoft.com/office/word/2015/wordml/symex" xmlns:wpg="http://schemas.microsoft.com/office/word/2010/wordprocessingGroup" xmlns:wpi="http://schemas.microsoft.com/office/word/2010/wordprocessingInk" xmlns:wne="http://schemas.microsoft.com/office/word/2006/wordml" xmlns:wps="http://schemas.microsoft.com/office/word/2010/wordprocessingShape" mc:Ignorable="w14 w15 w16se w16cid w16 w16cex w16sdtdh wp14">
   <w:p>
     <w:pPr>
       <w:spacing w:after="0"/>
@@ -7850,7 +8373,7 @@
 </file>
 
 <file path=word/numbering.xml><?xml version="1.0" encoding="utf-8"?>
-<w:numbering xmlns:wpc="http://schemas.microsoft.com/office/word/2010/wordprocessingCanvas" xmlns:cx="http://schemas.microsoft.com/office/drawing/2014/chartex" xmlns:cx1="http://schemas.microsoft.com/office/drawing/2015/9/8/chartex" xmlns:cx2="http://schemas.microsoft.com/office/drawing/2015/10/21/chartex" xmlns:cx3="http://schemas.microsoft.com/office/drawing/2016/5/9/chartex" xmlns:cx4="http://schemas.microsoft.com/office/drawing/2016/5/10/chartex" xmlns:cx5="http://schemas.microsoft.com/office/drawing/2016/5/11/chartex" xmlns:cx6="http://schemas.microsoft.com/office/drawing/2016/5/12/chartex" xmlns:cx7="http://schemas.microsoft.com/office/drawing/2016/5/13/chartex" xmlns:cx8="http://schemas.microsoft.com/office/drawing/2016/5/14/chartex" xmlns:mc="http://schemas.openxmlformats.org/markup-compatibility/2006" xmlns:aink="http://schemas.microsoft.com/office/drawing/2016/ink" xmlns:am3d="http://schemas.microsoft.com/office/drawing/2017/model3d" xmlns:o="urn:schemas-microsoft-com:office:office" xmlns:r="http://schemas.openxmlformats.org/officeDocument/2006/relationships" xmlns:m="http://schemas.openxmlformats.org/officeDocument/2006/math" xmlns:v="urn:schemas-microsoft-com:vml" xmlns:wp14="http://schemas.microsoft.com/office/word/2010/wordprocessingDrawing" xmlns:wp="http://schemas.openxmlformats.org/drawingml/2006/wordprocessingDrawing" xmlns:w10="urn:schemas-microsoft-com:office:word" xmlns:w="http://schemas.openxmlformats.org/wordprocessingml/2006/main" xmlns:w14="http://schemas.microsoft.com/office/word/2010/wordml" xmlns:w15="http://schemas.microsoft.com/office/word/2012/wordml" xmlns:w16cid="http://schemas.microsoft.com/office/word/2016/wordml/cid" xmlns:w16se="http://schemas.microsoft.com/office/word/2015/wordml/symex" xmlns:wpg="http://schemas.microsoft.com/office/word/2010/wordprocessingGroup" xmlns:wpi="http://schemas.microsoft.com/office/word/2010/wordprocessingInk" xmlns:wne="http://schemas.microsoft.com/office/word/2006/wordml" xmlns:wps="http://schemas.microsoft.com/office/word/2010/wordprocessingShape" mc:Ignorable="w14 w15 w16se w16cid wp14">
+<w:numbering xmlns:wpc="http://schemas.microsoft.com/office/word/2010/wordprocessingCanvas" xmlns:cx="http://schemas.microsoft.com/office/drawing/2014/chartex" xmlns:cx1="http://schemas.microsoft.com/office/drawing/2015/9/8/chartex" xmlns:cx2="http://schemas.microsoft.com/office/drawing/2015/10/21/chartex" xmlns:cx3="http://schemas.microsoft.com/office/drawing/2016/5/9/chartex" xmlns:cx4="http://schemas.microsoft.com/office/drawing/2016/5/10/chartex" xmlns:cx5="http://schemas.microsoft.com/office/drawing/2016/5/11/chartex" xmlns:cx6="http://schemas.microsoft.com/office/drawing/2016/5/12/chartex" xmlns:cx7="http://schemas.microsoft.com/office/drawing/2016/5/13/chartex" xmlns:cx8="http://schemas.microsoft.com/office/drawing/2016/5/14/chartex" xmlns:mc="http://schemas.openxmlformats.org/markup-compatibility/2006" xmlns:aink="http://schemas.microsoft.com/office/drawing/2016/ink" xmlns:am3d="http://schemas.microsoft.com/office/drawing/2017/model3d" xmlns:o="urn:schemas-microsoft-com:office:office" xmlns:r="http://schemas.openxmlformats.org/officeDocument/2006/relationships" xmlns:m="http://schemas.openxmlformats.org/officeDocument/2006/math" xmlns:v="urn:schemas-microsoft-com:vml" xmlns:wp14="http://schemas.microsoft.com/office/word/2010/wordprocessingDrawing" xmlns:wp="http://schemas.openxmlformats.org/drawingml/2006/wordprocessingDrawing" xmlns:w10="urn:schemas-microsoft-com:office:word" xmlns:w="http://schemas.openxmlformats.org/wordprocessingml/2006/main" xmlns:w14="http://schemas.microsoft.com/office/word/2010/wordml" xmlns:w15="http://schemas.microsoft.com/office/word/2012/wordml" xmlns:w16cex="http://schemas.microsoft.com/office/word/2018/wordml/cex" xmlns:w16cid="http://schemas.microsoft.com/office/word/2016/wordml/cid" xmlns:w16="http://schemas.microsoft.com/office/word/2018/wordml" xmlns:w16sdtdh="http://schemas.microsoft.com/office/word/2020/wordml/sdtdatahash" xmlns:w16se="http://schemas.microsoft.com/office/word/2015/wordml/symex" xmlns:wpg="http://schemas.microsoft.com/office/word/2010/wordprocessingGroup" xmlns:wpi="http://schemas.microsoft.com/office/word/2010/wordprocessingInk" xmlns:wne="http://schemas.microsoft.com/office/word/2006/wordml" xmlns:wps="http://schemas.microsoft.com/office/word/2010/wordprocessingShape" mc:Ignorable="w14 w15 w16se w16cid w16 w16cex w16sdtdh wp14">
   <w:abstractNum w:abstractNumId="0" w15:restartNumberingAfterBreak="0">
     <w:nsid w:val="074C2C64"/>
     <w:multiLevelType w:val="hybridMultilevel"/>
@@ -8829,7 +9352,7 @@
 </file>
 
 <file path=word/styles.xml><?xml version="1.0" encoding="utf-8"?>
-<w:styles xmlns:mc="http://schemas.openxmlformats.org/markup-compatibility/2006" xmlns:r="http://schemas.openxmlformats.org/officeDocument/2006/relationships" xmlns:w="http://schemas.openxmlformats.org/wordprocessingml/2006/main" xmlns:w14="http://schemas.microsoft.com/office/word/2010/wordml" xmlns:w15="http://schemas.microsoft.com/office/word/2012/wordml" xmlns:w16cid="http://schemas.microsoft.com/office/word/2016/wordml/cid" xmlns:w16se="http://schemas.microsoft.com/office/word/2015/wordml/symex" mc:Ignorable="w14 w15 w16se w16cid">
+<w:styles xmlns:mc="http://schemas.openxmlformats.org/markup-compatibility/2006" xmlns:r="http://schemas.openxmlformats.org/officeDocument/2006/relationships" xmlns:w="http://schemas.openxmlformats.org/wordprocessingml/2006/main" xmlns:w14="http://schemas.microsoft.com/office/word/2010/wordml" xmlns:w15="http://schemas.microsoft.com/office/word/2012/wordml" xmlns:w16cex="http://schemas.microsoft.com/office/word/2018/wordml/cex" xmlns:w16cid="http://schemas.microsoft.com/office/word/2016/wordml/cid" xmlns:w16="http://schemas.microsoft.com/office/word/2018/wordml" xmlns:w16sdtdh="http://schemas.microsoft.com/office/word/2020/wordml/sdtdatahash" xmlns:w16se="http://schemas.microsoft.com/office/word/2015/wordml/symex" mc:Ignorable="w14 w15 w16se w16cid w16 w16cex w16sdtdh">
   <w:docDefaults>
     <w:rPrDefault>
       <w:rPr>
@@ -8841,7 +9364,7 @@
     </w:rPrDefault>
     <w:pPrDefault/>
   </w:docDefaults>
-  <w:latentStyles w:defLockedState="0" w:defUIPriority="99" w:defSemiHidden="0" w:defUnhideWhenUsed="0" w:defQFormat="0" w:count="375">
+  <w:latentStyles w:defLockedState="0" w:defUIPriority="99" w:defSemiHidden="0" w:defUnhideWhenUsed="0" w:defQFormat="0" w:count="376">
     <w:lsdException w:name="Normal" w:uiPriority="0" w:qFormat="1"/>
     <w:lsdException w:name="heading 1" w:uiPriority="9" w:qFormat="1"/>
     <w:lsdException w:name="heading 2" w:semiHidden="1" w:uiPriority="9" w:unhideWhenUsed="1" w:qFormat="1"/>
@@ -8947,7 +9470,6 @@
     <w:lsdException w:name="HTML Sample" w:semiHidden="1" w:unhideWhenUsed="1"/>
     <w:lsdException w:name="HTML Typewriter" w:semiHidden="1" w:unhideWhenUsed="1"/>
     <w:lsdException w:name="HTML Variable" w:semiHidden="1" w:unhideWhenUsed="1"/>
-    <w:lsdException w:name="Normal Table" w:semiHidden="1" w:unhideWhenUsed="1"/>
     <w:lsdException w:name="annotation subject" w:semiHidden="1" w:unhideWhenUsed="1"/>
     <w:lsdException w:name="No List" w:semiHidden="1" w:unhideWhenUsed="1"/>
     <w:lsdException w:name="Outline List 1" w:semiHidden="1" w:unhideWhenUsed="1"/>
@@ -8994,10 +9516,8 @@
     <w:lsdException w:name="Table Subtle 2" w:semiHidden="1" w:unhideWhenUsed="1"/>
     <w:lsdException w:name="Table Web 1" w:semiHidden="1" w:unhideWhenUsed="1"/>
     <w:lsdException w:name="Table Web 2" w:semiHidden="1" w:unhideWhenUsed="1"/>
-    <w:lsdException w:name="Table Web 3" w:semiHidden="1" w:unhideWhenUsed="1"/>
     <w:lsdException w:name="Balloon Text" w:semiHidden="1" w:unhideWhenUsed="1"/>
     <w:lsdException w:name="Table Grid" w:uiPriority="39"/>
-    <w:lsdException w:name="Table Theme" w:semiHidden="1" w:unhideWhenUsed="1"/>
     <w:lsdException w:name="Placeholder Text" w:semiHidden="1"/>
     <w:lsdException w:name="No Spacing" w:uiPriority="1" w:qFormat="1"/>
     <w:lsdException w:name="Light Shading" w:uiPriority="60"/>
@@ -9217,6 +9737,7 @@
     <w:lsdException w:name="Smart Hyperlink" w:semiHidden="1" w:unhideWhenUsed="1"/>
     <w:lsdException w:name="Hashtag" w:semiHidden="1" w:unhideWhenUsed="1"/>
     <w:lsdException w:name="Unresolved Mention" w:semiHidden="1" w:unhideWhenUsed="1"/>
+    <w:lsdException w:name="Smart Link" w:semiHidden="1" w:unhideWhenUsed="1"/>
   </w:latentStyles>
   <w:style w:type="paragraph" w:default="1" w:styleId="a">
     <w:name w:val="Normal"/>

</xml_diff>